<commit_message>
html workshop version 2 following feedback session
</commit_message>
<xml_diff>
--- a/exercises/exercise_1/Exercise_1.docx
+++ b/exercises/exercise_1/Exercise_1.docx
@@ -27,13 +27,11 @@
         </w:rPr>
       </w:pPr>
       <w:r>
-        <w:t xml:space="preserve">HTML enables us to "markup" our content to give it a meaningful structure. An HTML element is defined by </w:t>
-      </w:r>
-      <w:proofErr w:type="gramStart"/>
-      <w:r>
-        <w:t>a</w:t>
-      </w:r>
-      <w:proofErr w:type="gramEnd"/>
+        <w:t>HTML enables us to "markup" our content to give it a meaningful structure. An HTML element is defined by a</w:t>
+      </w:r>
+      <w:r>
+        <w:t>n</w:t>
+      </w:r>
       <w:r>
         <w:t xml:space="preserve"> </w:t>
       </w:r>
@@ -41,7 +39,10 @@
         <w:t>opening</w:t>
       </w:r>
       <w:r>
-        <w:t xml:space="preserve"> tag, some content, and an </w:t>
+        <w:t xml:space="preserve"> tag, some content, and a</w:t>
+      </w:r>
+      <w:r>
+        <w:t xml:space="preserve"> </w:t>
       </w:r>
       <w:r>
         <w:t>closing</w:t>
@@ -65,8 +66,6 @@
         </w:rPr>
         <w:t>&lt;</w:t>
       </w:r>
-      <w:proofErr w:type="spellStart"/>
-      <w:proofErr w:type="gramStart"/>
       <w:r>
         <w:rPr>
           <w:rFonts w:ascii="Verdana" w:eastAsia="Verdana" w:hAnsi="Verdana" w:cs="Verdana"/>
@@ -76,7 +75,6 @@
         </w:rPr>
         <w:t>tagname</w:t>
       </w:r>
-      <w:proofErr w:type="spellEnd"/>
       <w:r>
         <w:rPr>
           <w:rFonts w:ascii="Verdana" w:eastAsia="Verdana" w:hAnsi="Verdana" w:cs="Verdana"/>
@@ -86,7 +84,6 @@
         </w:rPr>
         <w:t>&gt;</w:t>
       </w:r>
-      <w:proofErr w:type="gramEnd"/>
       <w:r>
         <w:rPr>
           <w:rFonts w:ascii="Verdana" w:eastAsia="Verdana" w:hAnsi="Verdana" w:cs="Verdana"/>
@@ -112,19 +109,8 @@
           <w:sz w:val="30"/>
           <w:szCs w:val="30"/>
         </w:rPr>
-        <w:t>/</w:t>
-      </w:r>
-      <w:proofErr w:type="spellStart"/>
-      <w:r>
-        <w:rPr>
-          <w:rFonts w:ascii="Verdana" w:eastAsia="Verdana" w:hAnsi="Verdana" w:cs="Verdana"/>
-          <w:color w:val="A52A2A"/>
-          <w:sz w:val="30"/>
-          <w:szCs w:val="30"/>
-        </w:rPr>
-        <w:t>tagname</w:t>
-      </w:r>
-      <w:proofErr w:type="spellEnd"/>
+        <w:t>/tagname</w:t>
+      </w:r>
       <w:r>
         <w:rPr>
           <w:rFonts w:ascii="Verdana" w:eastAsia="Verdana" w:hAnsi="Verdana" w:cs="Verdana"/>
@@ -161,31 +147,15 @@
         <w:shd w:val="clear" w:color="auto" w:fill="F2F2F2" w:themeFill="background1" w:themeFillShade="F2"/>
       </w:pPr>
       <w:r>
-        <w:t>&lt;h1&gt;</w:t>
-      </w:r>
-      <w:proofErr w:type="gramStart"/>
-      <w:r>
-        <w:t>My</w:t>
-      </w:r>
-      <w:proofErr w:type="gramEnd"/>
-      <w:r>
-        <w:t xml:space="preserve"> first heading&lt;/h1&gt;</w:t>
-      </w:r>
-    </w:p>
-    <w:p>
-      <w:pPr>
-        <w:shd w:val="clear" w:color="auto" w:fill="F2F2F2" w:themeFill="background1" w:themeFillShade="F2"/>
-      </w:pPr>
-      <w:r>
-        <w:t>&lt;p&gt;</w:t>
-      </w:r>
-      <w:proofErr w:type="gramStart"/>
-      <w:r>
-        <w:t>My</w:t>
-      </w:r>
-      <w:proofErr w:type="gramEnd"/>
-      <w:r>
-        <w:t xml:space="preserve"> first paragraph&lt;/p&gt;</w:t>
+        <w:t>&lt;h1&gt;My first heading&lt;/h1&gt;</w:t>
+      </w:r>
+    </w:p>
+    <w:p>
+      <w:pPr>
+        <w:shd w:val="clear" w:color="auto" w:fill="F2F2F2" w:themeFill="background1" w:themeFillShade="F2"/>
+      </w:pPr>
+      <w:r>
+        <w:t>&lt;p&gt;My first paragraph&lt;/p&gt;</w:t>
       </w:r>
     </w:p>
     <w:p>
@@ -198,39 +168,20 @@
         <w:rPr>
           <w:rStyle w:val="SubtleEmphasis"/>
         </w:rPr>
-        <w:t>*Some HTML elements have no content (like the &lt;</w:t>
-      </w:r>
-      <w:proofErr w:type="spellStart"/>
-      <w:r>
+        <w:t xml:space="preserve">*Some HTML elements have no content (like the &lt;hr&gt; element). </w:t>
+      </w:r>
+    </w:p>
+    <w:p>
+      <w:pPr>
         <w:rPr>
           <w:rStyle w:val="SubtleEmphasis"/>
         </w:rPr>
-        <w:t>hr</w:t>
-      </w:r>
-      <w:proofErr w:type="spellEnd"/>
+      </w:pPr>
       <w:r>
         <w:rPr>
           <w:rStyle w:val="SubtleEmphasis"/>
         </w:rPr>
-        <w:t xml:space="preserve">&gt; element). </w:t>
-      </w:r>
-    </w:p>
-    <w:p>
-      <w:pPr>
-        <w:rPr>
-          <w:rStyle w:val="SubtleEmphasis"/>
-        </w:rPr>
-      </w:pPr>
-      <w:r>
-        <w:rPr>
-          <w:rStyle w:val="SubtleEmphasis"/>
-        </w:rPr>
         <w:t>These elements are called empty elements and don't have an end tag, we'll cover these later.</w:t>
-      </w:r>
-    </w:p>
-    <w:p>
-      <w:r>
-        <w:t xml:space="preserve"> </w:t>
       </w:r>
     </w:p>
     <w:p>
@@ -240,17 +191,16 @@
     </w:p>
     <w:p/>
     <w:p/>
+    <w:p>
+      <w:pPr>
+        <w:pStyle w:val="Heading2"/>
+      </w:pPr>
+      <w:r>
+        <w:t xml:space="preserve">Exercise 1 </w:t>
+      </w:r>
+    </w:p>
     <w:p/>
     <w:p>
-      <w:pPr>
-        <w:pStyle w:val="Heading2"/>
-      </w:pPr>
-      <w:r>
-        <w:t xml:space="preserve">Exercise 1 </w:t>
-      </w:r>
-    </w:p>
-    <w:p/>
-    <w:p>
       <w:r>
         <w:t>Open the 'my_page.html' found in th</w:t>
       </w:r>
@@ -264,33 +214,12 @@
         <w:t xml:space="preserve"> </w:t>
       </w:r>
       <w:r>
-        <w:t xml:space="preserve">In order for us to edit the raw HTML markup we have to open the file with a plain text editor such as Notepad. </w:t>
-      </w:r>
-    </w:p>
-    <w:p>
-      <w:r>
-        <w:t>To open ‘my_page.html’ in Notepad</w:t>
-      </w:r>
-      <w:r>
-        <w:rPr>
-          <w:b/>
-        </w:rPr>
-        <w:t xml:space="preserve">, </w:t>
-      </w:r>
-      <w:r>
-        <w:rPr>
-          <w:b/>
-        </w:rPr>
-        <w:t>right click</w:t>
-      </w:r>
-      <w:r>
-        <w:t xml:space="preserve"> the file and select 'Op</w:t>
-      </w:r>
-      <w:r>
-        <w:t>en with</w:t>
-      </w:r>
-      <w:r>
-        <w:t>'</w:t>
+        <w:t xml:space="preserve">In order for us to edit the raw HTML we have to open the file with a plain text editor such as Notepad. </w:t>
+      </w:r>
+    </w:p>
+    <w:p>
+      <w:r>
+        <w:t xml:space="preserve">Open Notepad and select ‘Open’ from the ‘File’ menu. In the new window that appears navigate to the ‘HTML_101’ folder. By default you won’t see the ‘my_page.html’ as Notepad is only looking for Text Documents (*.txt). Change this via the drop down in the bottom right of the window to look for ‘All Files’. </w:t>
       </w:r>
     </w:p>
     <w:p>
@@ -301,10 +230,10 @@
         </w:rPr>
         <w:lastRenderedPageBreak/>
         <w:drawing>
-          <wp:inline distT="0" distB="0" distL="0" distR="0" wp14:anchorId="3B5C8AED" wp14:editId="5DA6A55E">
-            <wp:extent cx="5943600" cy="3552825"/>
-            <wp:effectExtent l="0" t="0" r="0" b="9525"/>
-            <wp:docPr id="1" name="Picture 1"/>
+          <wp:inline distT="0" distB="0" distL="0" distR="0" wp14:anchorId="7F18B3CF" wp14:editId="222A9671">
+            <wp:extent cx="5943600" cy="3719830"/>
+            <wp:effectExtent l="0" t="0" r="0" b="0"/>
+            <wp:docPr id="4" name="Picture 4"/>
             <wp:cNvGraphicFramePr>
               <a:graphicFrameLocks xmlns:a="http://schemas.openxmlformats.org/drawingml/2006/main" noChangeAspect="1"/>
             </wp:cNvGraphicFramePr>
@@ -312,7 +241,7 @@
               <a:graphicData uri="http://schemas.openxmlformats.org/drawingml/2006/picture">
                 <pic:pic xmlns:pic="http://schemas.openxmlformats.org/drawingml/2006/picture">
                   <pic:nvPicPr>
-                    <pic:cNvPr id="1" name="Open_HTML_file.png"/>
+                    <pic:cNvPr id="4" name="Notepad_open_html.png"/>
                     <pic:cNvPicPr/>
                   </pic:nvPicPr>
                   <pic:blipFill>
@@ -330,7 +259,7 @@
                   <pic:spPr>
                     <a:xfrm>
                       <a:off x="0" y="0"/>
-                      <a:ext cx="5943600" cy="3552825"/>
+                      <a:ext cx="5943600" cy="3719830"/>
                     </a:xfrm>
                     <a:prstGeom prst="rect">
                       <a:avLst/>
@@ -345,10 +274,21 @@
     </w:p>
     <w:p>
       <w:r>
-        <w:t xml:space="preserve">If you don’t see Notepad as an available option then click on the ‘Choose default program’. You will then be able to add it from ‘More options’.   </w:t>
-      </w:r>
-    </w:p>
-    <w:p/>
+        <w:t>S</w:t>
+      </w:r>
+      <w:r>
+        <w:t xml:space="preserve">elect the ‘my_page.html’ file </w:t>
+      </w:r>
+      <w:r>
+        <w:t xml:space="preserve">to view </w:t>
+      </w:r>
+      <w:r>
+        <w:t>our raw HTML markup code in Notepad.</w:t>
+      </w:r>
+      <w:r>
+        <w:t xml:space="preserve"> It should look something like this:</w:t>
+      </w:r>
+    </w:p>
     <w:p>
       <w:r>
         <w:rPr>
@@ -356,10 +296,10 @@
           <w:lang w:val="en-GB" w:eastAsia="en-GB"/>
         </w:rPr>
         <w:drawing>
-          <wp:inline distT="0" distB="0" distL="0" distR="0" wp14:anchorId="7AFCC10F" wp14:editId="3DE7CABB">
-            <wp:extent cx="5943600" cy="3354705"/>
-            <wp:effectExtent l="0" t="0" r="0" b="0"/>
-            <wp:docPr id="2" name="Picture 2"/>
+          <wp:inline distT="0" distB="0" distL="0" distR="0" wp14:anchorId="48A66F61" wp14:editId="2A16F485">
+            <wp:extent cx="5943600" cy="3766820"/>
+            <wp:effectExtent l="0" t="0" r="0" b="5080"/>
+            <wp:docPr id="1" name="Picture 1"/>
             <wp:cNvGraphicFramePr>
               <a:graphicFrameLocks xmlns:a="http://schemas.openxmlformats.org/drawingml/2006/main" noChangeAspect="1"/>
             </wp:cNvGraphicFramePr>
@@ -367,7 +307,7 @@
               <a:graphicData uri="http://schemas.openxmlformats.org/drawingml/2006/picture">
                 <pic:pic xmlns:pic="http://schemas.openxmlformats.org/drawingml/2006/picture">
                   <pic:nvPicPr>
-                    <pic:cNvPr id="2" name="default_program.png"/>
+                    <pic:cNvPr id="1" name="Notepad_code.png"/>
                     <pic:cNvPicPr/>
                   </pic:nvPicPr>
                   <pic:blipFill>
@@ -385,7 +325,7 @@
                   <pic:spPr>
                     <a:xfrm>
                       <a:off x="0" y="0"/>
-                      <a:ext cx="5943600" cy="3354705"/>
+                      <a:ext cx="5943600" cy="3766820"/>
                     </a:xfrm>
                     <a:prstGeom prst="rect">
                       <a:avLst/>
@@ -398,15 +338,14 @@
         </w:drawing>
       </w:r>
     </w:p>
-    <w:p>
-      <w:r>
-        <w:t xml:space="preserve"> </w:t>
-      </w:r>
-    </w:p>
-    <w:p>
-      <w:r>
-        <w:lastRenderedPageBreak/>
-        <w:t>The first line in our HTML files tell the Web Browser this an HTML5 web page via the </w:t>
+    <w:p/>
+    <w:p/>
+    <w:p>
+      <w:r>
+        <w:t>Our</w:t>
+      </w:r>
+      <w:r>
+        <w:t xml:space="preserve"> entire web page needs to be wrapped in </w:t>
       </w:r>
       <w:r>
         <w:rPr>
@@ -416,9 +355,11 @@
           <w:sz w:val="26"/>
           <w:szCs w:val="26"/>
         </w:rPr>
-        <w:t>&lt;</w:t>
-      </w:r>
-      <w:proofErr w:type="gramStart"/>
+        <w:t>&lt;html&gt;</w:t>
+      </w:r>
+      <w:r>
+        <w:t> tags. The actual </w:t>
+      </w:r>
       <w:r>
         <w:rPr>
           <w:rStyle w:val="HTMLCode"/>
@@ -427,9 +368,11 @@
           <w:sz w:val="26"/>
           <w:szCs w:val="26"/>
         </w:rPr>
-        <w:t>!DOCTYPE</w:t>
-      </w:r>
-      <w:proofErr w:type="gramEnd"/>
+        <w:t>&lt;html&gt;</w:t>
+      </w:r>
+      <w:r>
+        <w:t> text is called an “opening tag”, while </w:t>
+      </w:r>
       <w:r>
         <w:rPr>
           <w:rStyle w:val="HTMLCode"/>
@@ -438,37 +381,10 @@
           <w:sz w:val="26"/>
           <w:szCs w:val="26"/>
         </w:rPr>
-        <w:t xml:space="preserve"> html&gt;</w:t>
-      </w:r>
-      <w:r>
-        <w:t> line. This is just a special</w:t>
-      </w:r>
-      <w:r>
-        <w:t xml:space="preserve"> line</w:t>
-      </w:r>
-      <w:r>
-        <w:t xml:space="preserve"> that browsers look for when they try to display our web page, and it always needs to </w:t>
-      </w:r>
-      <w:r>
-        <w:t>look exactly like this.</w:t>
-      </w:r>
-    </w:p>
-    <w:p>
-      <w:pPr>
-        <w:pStyle w:val="NormalWeb"/>
-        <w:shd w:val="clear" w:color="auto" w:fill="FFFFFF"/>
-        <w:spacing w:before="0" w:beforeAutospacing="0" w:after="0" w:afterAutospacing="0"/>
-        <w:rPr>
-          <w:rFonts w:ascii="Century" w:hAnsi="Century"/>
-          <w:color w:val="5D6063"/>
-          <w:sz w:val="27"/>
-          <w:szCs w:val="27"/>
-        </w:rPr>
-      </w:pPr>
-    </w:p>
-    <w:p>
-      <w:r>
-        <w:t>Then, our entire web page needs to be wrapped in </w:t>
+        <w:t>&lt;/html&gt;</w:t>
+      </w:r>
+      <w:r>
+        <w:t> is called a “closing tag”. Everything inside of these tags are considered part of the </w:t>
       </w:r>
       <w:r>
         <w:rPr>
@@ -481,7 +397,65 @@
         <w:t>&lt;html&gt;</w:t>
       </w:r>
       <w:r>
-        <w:t> tags. The actual </w:t>
+        <w:t> “element”, which is this ethereal thing that gets created when a web browser parses your HTML tags.</w:t>
+      </w:r>
+    </w:p>
+    <w:p>
+      <w:pPr>
+        <w:shd w:val="clear" w:color="auto" w:fill="F2F2F2" w:themeFill="background1" w:themeFillShade="F2"/>
+        <w:rPr>
+          <w:color w:val="4472C4" w:themeColor="accent1"/>
+        </w:rPr>
+      </w:pPr>
+      <w:r>
+        <w:rPr>
+          <w:color w:val="4472C4" w:themeColor="accent1"/>
+        </w:rPr>
+        <w:t>&lt;html&gt;</w:t>
+      </w:r>
+    </w:p>
+    <w:p>
+      <w:pPr>
+        <w:shd w:val="clear" w:color="auto" w:fill="F2F2F2" w:themeFill="background1" w:themeFillShade="F2"/>
+      </w:pPr>
+      <w:r>
+        <w:t xml:space="preserve">    &lt;body&gt;</w:t>
+      </w:r>
+    </w:p>
+    <w:p>
+      <w:pPr>
+        <w:shd w:val="clear" w:color="auto" w:fill="F2F2F2" w:themeFill="background1" w:themeFillShade="F2"/>
+      </w:pPr>
+      <w:r>
+        <w:t xml:space="preserve">       </w:t>
+      </w:r>
+    </w:p>
+    <w:p>
+      <w:pPr>
+        <w:shd w:val="clear" w:color="auto" w:fill="F2F2F2" w:themeFill="background1" w:themeFillShade="F2"/>
+      </w:pPr>
+      <w:r>
+        <w:t xml:space="preserve">    &lt;/body&gt;</w:t>
+      </w:r>
+    </w:p>
+    <w:p>
+      <w:pPr>
+        <w:shd w:val="clear" w:color="auto" w:fill="F2F2F2" w:themeFill="background1" w:themeFillShade="F2"/>
+        <w:rPr>
+          <w:color w:val="4472C4" w:themeColor="accent1"/>
+        </w:rPr>
+      </w:pPr>
+      <w:r>
+        <w:rPr>
+          <w:color w:val="4472C4" w:themeColor="accent1"/>
+        </w:rPr>
+        <w:t>&lt;/html&gt;</w:t>
+      </w:r>
+    </w:p>
+    <w:p/>
+    <w:p>
+      <w:r>
+        <w:t xml:space="preserve">The </w:t>
       </w:r>
       <w:r>
         <w:rPr>
@@ -491,10 +465,73 @@
           <w:sz w:val="26"/>
           <w:szCs w:val="26"/>
         </w:rPr>
+        <w:t>&lt;body&gt;</w:t>
+      </w:r>
+      <w:r>
+        <w:t> tags wrap the visible elements in our web page. Anything you put between the opening and closing body tags will be displayed to the end user.</w:t>
+      </w:r>
+    </w:p>
+    <w:p>
+      <w:pPr>
+        <w:shd w:val="clear" w:color="auto" w:fill="F2F2F2" w:themeFill="background1" w:themeFillShade="F2"/>
+      </w:pPr>
+      <w:r>
         <w:t>&lt;html&gt;</w:t>
       </w:r>
-      <w:r>
-        <w:t> text is called an “opening tag”, while </w:t>
+    </w:p>
+    <w:p>
+      <w:pPr>
+        <w:shd w:val="clear" w:color="auto" w:fill="F2F2F2" w:themeFill="background1" w:themeFillShade="F2"/>
+        <w:rPr>
+          <w:color w:val="4472C4" w:themeColor="accent1"/>
+        </w:rPr>
+      </w:pPr>
+      <w:r>
+        <w:rPr>
+          <w:color w:val="4472C4" w:themeColor="accent1"/>
+        </w:rPr>
+        <w:t xml:space="preserve">    &lt;body&gt;</w:t>
+      </w:r>
+    </w:p>
+    <w:p>
+      <w:pPr>
+        <w:shd w:val="clear" w:color="auto" w:fill="F2F2F2" w:themeFill="background1" w:themeFillShade="F2"/>
+      </w:pPr>
+      <w:r>
+        <w:t xml:space="preserve">       </w:t>
+      </w:r>
+    </w:p>
+    <w:p>
+      <w:pPr>
+        <w:shd w:val="clear" w:color="auto" w:fill="F2F2F2" w:themeFill="background1" w:themeFillShade="F2"/>
+        <w:rPr>
+          <w:color w:val="4472C4" w:themeColor="accent1"/>
+        </w:rPr>
+      </w:pPr>
+      <w:r>
+        <w:rPr>
+          <w:color w:val="4472C4" w:themeColor="accent1"/>
+        </w:rPr>
+        <w:t xml:space="preserve">    &lt;/body&gt;</w:t>
+      </w:r>
+    </w:p>
+    <w:p>
+      <w:pPr>
+        <w:shd w:val="clear" w:color="auto" w:fill="F2F2F2" w:themeFill="background1" w:themeFillShade="F2"/>
+      </w:pPr>
+      <w:r>
+        <w:t>&lt;/html&gt;</w:t>
+      </w:r>
+    </w:p>
+    <w:p/>
+    <w:p>
+      <w:r>
+        <w:t xml:space="preserve">Let’s start by adding a heading containing your name. </w:t>
+      </w:r>
+    </w:p>
+    <w:p>
+      <w:r>
+        <w:t>HTML provides six levels of heading, and the corresponding elements are</w:t>
       </w:r>
       <w:r>
         <w:rPr>
@@ -504,10 +541,10 @@
           <w:sz w:val="26"/>
           <w:szCs w:val="26"/>
         </w:rPr>
-        <w:t>&lt;/html&gt;</w:t>
-      </w:r>
-      <w:r>
-        <w:t> is called a “closing tag”. Everything inside of these tags are considered part of the </w:t>
+        <w:t xml:space="preserve"> &lt;h1&gt;</w:t>
+      </w:r>
+      <w:r>
+        <w:t>,</w:t>
       </w:r>
       <w:r>
         <w:rPr>
@@ -517,15 +554,10 @@
           <w:sz w:val="26"/>
           <w:szCs w:val="26"/>
         </w:rPr>
-        <w:t>&lt;html&gt;</w:t>
-      </w:r>
-      <w:r>
-        <w:t> “element”, which is this ethereal thing that gets created when a web browser parses your HTML tags.</w:t>
-      </w:r>
-    </w:p>
-    <w:p>
-      <w:r>
-        <w:t xml:space="preserve">The </w:t>
+        <w:t xml:space="preserve"> &lt;h2&gt;</w:t>
+      </w:r>
+      <w:r>
+        <w:t>,</w:t>
       </w:r>
       <w:r>
         <w:rPr>
@@ -535,21 +567,13 @@
           <w:sz w:val="26"/>
           <w:szCs w:val="26"/>
         </w:rPr>
-        <w:t>&lt;body&gt;</w:t>
-      </w:r>
-      <w:r>
-        <w:t> tags wrap the visible elements in our web page. Anything you put between the opening and closing body tags will be displayed to the end user.</w:t>
-      </w:r>
-    </w:p>
-    <w:p>
-      <w:r>
-        <w:t xml:space="preserve">Let’s start by adding a heading containing your name. </w:t>
-      </w:r>
-    </w:p>
-    <w:p>
-      <w:r>
-        <w:t>HTML provides six levels of heading, and the corresponding elements are</w:t>
-      </w:r>
+        <w:t xml:space="preserve"> &lt;h3&gt;</w:t>
+      </w:r>
+      <w:proofErr w:type="gramStart"/>
+      <w:r>
+        <w:t>,…</w:t>
+      </w:r>
+      <w:proofErr w:type="gramEnd"/>
       <w:r>
         <w:rPr>
           <w:rStyle w:val="HTMLCode"/>
@@ -558,10 +582,15 @@
           <w:sz w:val="26"/>
           <w:szCs w:val="26"/>
         </w:rPr>
-        <w:t xml:space="preserve"> &lt;h1&gt;</w:t>
-      </w:r>
-      <w:r>
-        <w:t>,</w:t>
+        <w:t>&lt;h6&gt;</w:t>
+      </w:r>
+      <w:r>
+        <w:t xml:space="preserve">. The higher the number, the less prominent the heading. </w:t>
+      </w:r>
+    </w:p>
+    <w:p>
+      <w:r>
+        <w:t xml:space="preserve">The first heading on a page should typically be a &lt;h1&gt;, so let’s add one containing your name between the </w:t>
       </w:r>
       <w:r>
         <w:rPr>
@@ -571,58 +600,13 @@
           <w:sz w:val="26"/>
           <w:szCs w:val="26"/>
         </w:rPr>
-        <w:t xml:space="preserve"> &lt;h2&gt;</w:t>
-      </w:r>
-      <w:r>
-        <w:t>,</w:t>
-      </w:r>
-      <w:r>
-        <w:rPr>
-          <w:rStyle w:val="HTMLCode"/>
-          <w:rFonts w:ascii="Times New Roman" w:eastAsiaTheme="minorHAnsi" w:hAnsi="Times New Roman" w:cs="Times New Roman"/>
-          <w:color w:val="7E8184"/>
-          <w:sz w:val="26"/>
-          <w:szCs w:val="26"/>
-        </w:rPr>
-        <w:t xml:space="preserve"> &lt;h3&gt;</w:t>
-      </w:r>
-      <w:proofErr w:type="gramStart"/>
-      <w:r>
-        <w:t>,…</w:t>
-      </w:r>
-      <w:proofErr w:type="gramEnd"/>
-      <w:r>
-        <w:rPr>
-          <w:rStyle w:val="HTMLCode"/>
-          <w:rFonts w:ascii="Times New Roman" w:eastAsiaTheme="minorHAnsi" w:hAnsi="Times New Roman" w:cs="Times New Roman"/>
-          <w:color w:val="7E8184"/>
-          <w:sz w:val="26"/>
-          <w:szCs w:val="26"/>
-        </w:rPr>
-        <w:t>&lt;h6&gt;</w:t>
-      </w:r>
-      <w:r>
-        <w:t xml:space="preserve">. The higher the number, the less prominent the heading. </w:t>
-      </w:r>
-    </w:p>
-    <w:p>
-      <w:r>
-        <w:t xml:space="preserve">The first heading on a page should typically be a &lt;h1&gt;, so let’s add one containing your name between the </w:t>
-      </w:r>
-      <w:r>
-        <w:rPr>
-          <w:rStyle w:val="HTMLCode"/>
-          <w:rFonts w:ascii="Times New Roman" w:eastAsiaTheme="minorHAnsi" w:hAnsi="Times New Roman" w:cs="Times New Roman"/>
-          <w:color w:val="7E8184"/>
-          <w:sz w:val="26"/>
-          <w:szCs w:val="26"/>
-        </w:rPr>
         <w:t>&lt;body&gt;</w:t>
       </w:r>
       <w:r>
         <w:t> opening and closing tags:</w:t>
       </w:r>
     </w:p>
+    <w:p/>
     <w:p>
       <w:pPr>
         <w:shd w:val="clear" w:color="auto" w:fill="F2F2F2" w:themeFill="background1" w:themeFillShade="F2"/>
@@ -649,36 +633,20 @@
         <w:t>its</w:t>
       </w:r>
       <w:r>
-        <w:t xml:space="preserve"> good practice to help keep you code clean and easier to read as it grows in size)  </w:t>
-      </w:r>
-    </w:p>
-    <w:p>
-      <w:pPr>
-        <w:shd w:val="clear" w:color="auto" w:fill="F2F2F2" w:themeFill="background1" w:themeFillShade="F2"/>
-      </w:pPr>
-      <w:proofErr w:type="gramStart"/>
-      <w:r>
-        <w:t>&lt;!DOCTYPE</w:t>
-      </w:r>
-      <w:proofErr w:type="gramEnd"/>
-      <w:r>
-        <w:t xml:space="preserve"> html&gt;</w:t>
-      </w:r>
-    </w:p>
-    <w:p>
-      <w:pPr>
-        <w:shd w:val="clear" w:color="auto" w:fill="F2F2F2" w:themeFill="background1" w:themeFillShade="F2"/>
-      </w:pPr>
-      <w:r>
-        <w:t>&lt;</w:t>
-      </w:r>
-      <w:proofErr w:type="gramStart"/>
-      <w:r>
-        <w:t>html</w:t>
-      </w:r>
-      <w:proofErr w:type="gramEnd"/>
-      <w:r>
-        <w:t>&gt;</w:t>
+        <w:t xml:space="preserve"> good practice to help keep you code clean and easie</w:t>
+      </w:r>
+      <w:r>
+        <w:t>r to read as it grows in size):</w:t>
+      </w:r>
+    </w:p>
+    <w:p/>
+    <w:p/>
+    <w:p>
+      <w:pPr>
+        <w:shd w:val="clear" w:color="auto" w:fill="F2F2F2" w:themeFill="background1" w:themeFillShade="F2"/>
+      </w:pPr>
+      <w:r>
+        <w:t>&lt;html&gt;</w:t>
       </w:r>
     </w:p>
     <w:p>
@@ -689,23 +657,21 @@
         <w:t xml:space="preserve">    </w:t>
       </w:r>
       <w:r>
-        <w:t>&lt;</w:t>
-      </w:r>
-      <w:proofErr w:type="gramStart"/>
-      <w:r>
-        <w:t>body</w:t>
-      </w:r>
-      <w:proofErr w:type="gramEnd"/>
-      <w:r>
-        <w:t>&gt;</w:t>
-      </w:r>
-    </w:p>
-    <w:p>
-      <w:pPr>
-        <w:shd w:val="clear" w:color="auto" w:fill="F2F2F2" w:themeFill="background1" w:themeFillShade="F2"/>
-      </w:pPr>
-      <w:r>
-        <w:t xml:space="preserve">        &lt;h1&gt;Rob McBryde&lt;/h1&gt;</w:t>
+        <w:t>&lt;body&gt;</w:t>
+      </w:r>
+    </w:p>
+    <w:p>
+      <w:pPr>
+        <w:shd w:val="clear" w:color="auto" w:fill="F2F2F2" w:themeFill="background1" w:themeFillShade="F2"/>
+      </w:pPr>
+      <w:r>
+        <w:t xml:space="preserve">        </w:t>
+      </w:r>
+      <w:r>
+        <w:rPr>
+          <w:color w:val="4472C4" w:themeColor="accent1"/>
+        </w:rPr>
+        <w:t>&lt;h1&gt;Rob McBryde&lt;/h1&gt;</w:t>
       </w:r>
     </w:p>
     <w:p>
@@ -739,13 +705,33 @@
     </w:p>
     <w:p>
       <w:r>
-        <w:t>Save the file and</w:t>
-      </w:r>
-      <w:r>
-        <w:t xml:space="preserve"> open the 'my_page.html' file in your Web Browser.</w:t>
-      </w:r>
-      <w:r>
-        <w:t xml:space="preserve"> This can be done via right clicking the file, selecting ‘Open with’ and this time selecting a Web browser rather than Notepad.</w:t>
+        <w:t xml:space="preserve">Save the </w:t>
+      </w:r>
+      <w:r>
+        <w:t>changes you have made to the file in Notepad via ‘Save’ in the ‘File’ menu. D</w:t>
+      </w:r>
+      <w:r>
+        <w:t xml:space="preserve">on’t </w:t>
+      </w:r>
+      <w:r>
+        <w:t xml:space="preserve">use </w:t>
+      </w:r>
+      <w:r>
+        <w:t xml:space="preserve">‘save as’ as it may change the file extension </w:t>
+      </w:r>
+      <w:r>
+        <w:t>from html to txt</w:t>
+      </w:r>
+      <w:r>
+        <w:t>.</w:t>
+      </w:r>
+    </w:p>
+    <w:p>
+      <w:r>
+        <w:t xml:space="preserve">Now in your File Explorer, double click your ‘my_file.html’ file, this will open it in your default Web Browser to see our changes. </w:t>
+      </w:r>
+      <w:r>
+        <w:t xml:space="preserve"> </w:t>
       </w:r>
     </w:p>
     <w:p>
@@ -765,7 +751,6 @@
     <w:p/>
     <w:p>
       <w:r>
-        <w:lastRenderedPageBreak/>
         <w:t xml:space="preserve"> </w:t>
       </w:r>
       <w:r>
@@ -815,126 +800,199 @@
           </wp:inline>
         </w:drawing>
       </w:r>
-    </w:p>
-    <w:p>
       <w:r>
         <w:t xml:space="preserve"> </w:t>
       </w:r>
     </w:p>
+    <w:p/>
+    <w:p/>
+    <w:p/>
     <w:p>
       <w:pPr>
         <w:pStyle w:val="Heading2"/>
       </w:pPr>
       <w:r>
+        <w:lastRenderedPageBreak/>
         <w:t>Troubleshooting</w:t>
       </w:r>
-    </w:p>
-    <w:p/>
-    <w:p>
-      <w:r>
-        <w:t xml:space="preserve">If you aren't seeing your </w:t>
-      </w:r>
-      <w:r>
-        <w:t>heading</w:t>
-      </w:r>
-      <w:r>
-        <w:t xml:space="preserve">, carefully check your HTML tags are nested in the correct order. It's important to ensure there are no overlapping elements. </w:t>
-      </w:r>
-    </w:p>
-    <w:p>
-      <w:r>
-        <w:t>For instance, the &lt;</w:t>
-      </w:r>
-      <w:r>
-        <w:t>h1</w:t>
-      </w:r>
-      <w:r>
-        <w:t>&gt; element is supposed to be inside of the &lt;</w:t>
-      </w:r>
-      <w:r>
-        <w:t>body</w:t>
-      </w:r>
-      <w:r>
-        <w:t>&gt;, so you never want to add the closing &lt;/</w:t>
-      </w:r>
-      <w:r>
-        <w:t>body</w:t>
-      </w:r>
-      <w:r>
-        <w:t>&gt; tag before closing the &lt;/</w:t>
-      </w:r>
-      <w:r>
-        <w:t>h1</w:t>
-      </w:r>
-      <w:r>
-        <w:t>&gt; tag.</w:t>
-      </w:r>
-    </w:p>
-    <w:p>
-      <w:r>
-        <w:t>e.g. (DON'T EVER DO THIS)</w:t>
-      </w:r>
-    </w:p>
-    <w:p>
-      <w:pPr>
-        <w:shd w:val="clear" w:color="auto" w:fill="F2F2F2" w:themeFill="background1" w:themeFillShade="F2"/>
-      </w:pPr>
-      <w:r>
-        <w:t>&lt;</w:t>
-      </w:r>
-      <w:proofErr w:type="gramStart"/>
-      <w:r>
-        <w:t>body</w:t>
-      </w:r>
-      <w:proofErr w:type="gramEnd"/>
-      <w:r>
-        <w:t>&gt;</w:t>
-      </w:r>
-    </w:p>
-    <w:p>
-      <w:pPr>
-        <w:shd w:val="clear" w:color="auto" w:fill="F2F2F2" w:themeFill="background1" w:themeFillShade="F2"/>
-      </w:pPr>
-      <w:r>
-        <w:t xml:space="preserve">    &lt;</w:t>
-      </w:r>
-      <w:r>
-        <w:t>h1</w:t>
-      </w:r>
-      <w:r>
-        <w:t>&gt;</w:t>
-      </w:r>
-      <w:r>
-        <w:t>Rob McBryde</w:t>
-      </w:r>
-      <w:r>
-        <w:t>&lt;/</w:t>
-      </w:r>
-      <w:r>
-        <w:t>body</w:t>
-      </w:r>
-      <w:r>
-        <w:t>&gt;</w:t>
-      </w:r>
-    </w:p>
-    <w:p>
-      <w:pPr>
-        <w:shd w:val="clear" w:color="auto" w:fill="F2F2F2" w:themeFill="background1" w:themeFillShade="F2"/>
-      </w:pPr>
-      <w:r>
-        <w:t>&lt;/</w:t>
-      </w:r>
-      <w:r>
-        <w:t>h1</w:t>
-      </w:r>
-      <w:r>
-        <w:t>&gt;</w:t>
-      </w:r>
-    </w:p>
-    <w:p/>
-    <w:p>
       <w:bookmarkStart w:id="0" w:name="_GoBack"/>
       <w:bookmarkEnd w:id="0"/>
+    </w:p>
+    <w:p/>
+    <w:p>
+      <w:pPr>
+        <w:pStyle w:val="Heading3"/>
+      </w:pPr>
+      <w:r>
+        <w:t>Heading not visible</w:t>
+      </w:r>
+    </w:p>
+    <w:p>
+      <w:r>
+        <w:t xml:space="preserve">If you aren't seeing your </w:t>
+      </w:r>
+      <w:r>
+        <w:t>heading</w:t>
+      </w:r>
+      <w:r>
+        <w:t xml:space="preserve">, carefully check your HTML tags are nested in the correct order. It's important to ensure there are no overlapping elements. </w:t>
+      </w:r>
+    </w:p>
+    <w:p>
+      <w:r>
+        <w:t>For instance, the &lt;</w:t>
+      </w:r>
+      <w:r>
+        <w:t>h1</w:t>
+      </w:r>
+      <w:r>
+        <w:t>&gt; element is supposed to be inside of the &lt;</w:t>
+      </w:r>
+      <w:r>
+        <w:t>body</w:t>
+      </w:r>
+      <w:r>
+        <w:t>&gt;, so you never want to add the closing &lt;/</w:t>
+      </w:r>
+      <w:r>
+        <w:t>body</w:t>
+      </w:r>
+      <w:r>
+        <w:t>&gt; tag before closing the &lt;/</w:t>
+      </w:r>
+      <w:r>
+        <w:t>h1</w:t>
+      </w:r>
+      <w:r>
+        <w:t>&gt; tag.</w:t>
+      </w:r>
+    </w:p>
+    <w:p>
+      <w:r>
+        <w:t>e.g. (DON'T EVER DO THIS)</w:t>
+      </w:r>
+    </w:p>
+    <w:p>
+      <w:pPr>
+        <w:shd w:val="clear" w:color="auto" w:fill="F2F2F2" w:themeFill="background1" w:themeFillShade="F2"/>
+      </w:pPr>
+      <w:r>
+        <w:t>&lt;</w:t>
+      </w:r>
+      <w:r>
+        <w:t>body</w:t>
+      </w:r>
+      <w:r>
+        <w:t>&gt;</w:t>
+      </w:r>
+    </w:p>
+    <w:p>
+      <w:pPr>
+        <w:shd w:val="clear" w:color="auto" w:fill="F2F2F2" w:themeFill="background1" w:themeFillShade="F2"/>
+      </w:pPr>
+      <w:r>
+        <w:t xml:space="preserve">    &lt;</w:t>
+      </w:r>
+      <w:r>
+        <w:t>h1</w:t>
+      </w:r>
+      <w:r>
+        <w:t>&gt;</w:t>
+      </w:r>
+      <w:r>
+        <w:t>Rob McBryde</w:t>
+      </w:r>
+      <w:r>
+        <w:t>&lt;/</w:t>
+      </w:r>
+      <w:r>
+        <w:t>body</w:t>
+      </w:r>
+      <w:r>
+        <w:t>&gt;</w:t>
+      </w:r>
+    </w:p>
+    <w:p>
+      <w:pPr>
+        <w:shd w:val="clear" w:color="auto" w:fill="F2F2F2" w:themeFill="background1" w:themeFillShade="F2"/>
+      </w:pPr>
+      <w:r>
+        <w:t>&lt;/</w:t>
+      </w:r>
+      <w:r>
+        <w:t>h1</w:t>
+      </w:r>
+      <w:r>
+        <w:t>&gt;</w:t>
+      </w:r>
+    </w:p>
+    <w:p/>
+    <w:p>
+      <w:pPr>
+        <w:pStyle w:val="Heading3"/>
+      </w:pPr>
+      <w:r>
+        <w:t>HTML opens in Notepad rather than Web Browser</w:t>
+      </w:r>
+    </w:p>
+    <w:p>
+      <w:r>
+        <w:t xml:space="preserve">If you double click you file to open it with a Web Browser and it opens as the raw HTML code in Notepad, make sure when you save your file you retain the ‘.html’ file extension. </w:t>
+      </w:r>
+    </w:p>
+    <w:p>
+      <w:r>
+        <w:t xml:space="preserve">After making changes to your ‘my_page.html’ file, if you choose ‘save as’ make sure you change the ‘Save as type’ drop down to ‘All Files’ rather than ‘Text Documents (*.txt)’. Otherwise you will change the file extension from html to txt and your Web Browser won’t attempt to open the file. </w:t>
+      </w:r>
+    </w:p>
+    <w:p>
+      <w:r>
+        <w:rPr>
+          <w:noProof/>
+          <w:lang w:val="en-GB" w:eastAsia="en-GB"/>
+        </w:rPr>
+        <w:drawing>
+          <wp:inline distT="0" distB="0" distL="0" distR="0" wp14:anchorId="606EE80F" wp14:editId="012E557A">
+            <wp:extent cx="5943600" cy="3761740"/>
+            <wp:effectExtent l="0" t="0" r="0" b="0"/>
+            <wp:docPr id="2" name="Picture 2"/>
+            <wp:cNvGraphicFramePr>
+              <a:graphicFrameLocks xmlns:a="http://schemas.openxmlformats.org/drawingml/2006/main" noChangeAspect="1"/>
+            </wp:cNvGraphicFramePr>
+            <a:graphic xmlns:a="http://schemas.openxmlformats.org/drawingml/2006/main">
+              <a:graphicData uri="http://schemas.openxmlformats.org/drawingml/2006/picture">
+                <pic:pic xmlns:pic="http://schemas.openxmlformats.org/drawingml/2006/picture">
+                  <pic:nvPicPr>
+                    <pic:cNvPr id="2" name="Notepad_save_as_extension.png"/>
+                    <pic:cNvPicPr/>
+                  </pic:nvPicPr>
+                  <pic:blipFill>
+                    <a:blip r:embed="rId7">
+                      <a:extLst>
+                        <a:ext uri="{28A0092B-C50C-407E-A947-70E740481C1C}">
+                          <a14:useLocalDpi xmlns:a14="http://schemas.microsoft.com/office/drawing/2010/main" val="0"/>
+                        </a:ext>
+                      </a:extLst>
+                    </a:blip>
+                    <a:stretch>
+                      <a:fillRect/>
+                    </a:stretch>
+                  </pic:blipFill>
+                  <pic:spPr>
+                    <a:xfrm>
+                      <a:off x="0" y="0"/>
+                      <a:ext cx="5943600" cy="3761740"/>
+                    </a:xfrm>
+                    <a:prstGeom prst="rect">
+                      <a:avLst/>
+                    </a:prstGeom>
+                  </pic:spPr>
+                </pic:pic>
+              </a:graphicData>
+            </a:graphic>
+          </wp:inline>
+        </w:drawing>
+      </w:r>
     </w:p>
     <w:sectPr>
       <w:pgSz w:w="12240" w:h="15840"/>
@@ -1381,6 +1439,28 @@
       <w:szCs w:val="26"/>
     </w:rPr>
   </w:style>
+  <w:style w:type="paragraph" w:styleId="Heading3">
+    <w:name w:val="heading 3"/>
+    <w:basedOn w:val="Normal"/>
+    <w:next w:val="Normal"/>
+    <w:link w:val="Heading3Char"/>
+    <w:uiPriority w:val="9"/>
+    <w:unhideWhenUsed/>
+    <w:qFormat/>
+    <w:rsid w:val="004674F0"/>
+    <w:pPr>
+      <w:keepNext/>
+      <w:keepLines/>
+      <w:spacing w:before="40" w:after="0"/>
+      <w:outlineLvl w:val="2"/>
+    </w:pPr>
+    <w:rPr>
+      <w:rFonts w:asciiTheme="majorHAnsi" w:eastAsiaTheme="majorEastAsia" w:hAnsiTheme="majorHAnsi" w:cstheme="majorBidi"/>
+      <w:color w:val="1F3763" w:themeColor="accent1" w:themeShade="7F"/>
+      <w:sz w:val="24"/>
+      <w:szCs w:val="24"/>
+    </w:rPr>
+  </w:style>
   <w:style w:type="character" w:default="1" w:styleId="DefaultParagraphFont">
     <w:name w:val="Default Paragraph Font"/>
     <w:uiPriority w:val="1"/>
@@ -1471,6 +1551,19 @@
       <w:rFonts w:ascii="Courier New" w:eastAsia="Times New Roman" w:hAnsi="Courier New" w:cs="Courier New"/>
       <w:sz w:val="20"/>
       <w:szCs w:val="20"/>
+    </w:rPr>
+  </w:style>
+  <w:style w:type="character" w:customStyle="1" w:styleId="Heading3Char">
+    <w:name w:val="Heading 3 Char"/>
+    <w:basedOn w:val="DefaultParagraphFont"/>
+    <w:link w:val="Heading3"/>
+    <w:uiPriority w:val="9"/>
+    <w:rsid w:val="004674F0"/>
+    <w:rPr>
+      <w:rFonts w:asciiTheme="majorHAnsi" w:eastAsiaTheme="majorEastAsia" w:hAnsiTheme="majorHAnsi" w:cstheme="majorBidi"/>
+      <w:color w:val="1F3763" w:themeColor="accent1" w:themeShade="7F"/>
+      <w:sz w:val="24"/>
+      <w:szCs w:val="24"/>
     </w:rPr>
   </w:style>
 </w:styles>

</xml_diff>

<commit_message>
reworking exercise 1,2 and 3 to md and pdfs
</commit_message>
<xml_diff>
--- a/exercises/exercise_1/Exercise_1.docx
+++ b/exercises/exercise_1/Exercise_1.docx
@@ -1,65 +1,62 @@
 
 <file path=word/document.xml><?xml version="1.0" encoding="utf-8"?>
-<w:document xmlns:wpc="http://schemas.microsoft.com/office/word/2010/wordprocessingCanvas" xmlns:mc="http://schemas.openxmlformats.org/markup-compatibility/2006" xmlns:o="urn:schemas-microsoft-com:office:office" xmlns:r="http://schemas.openxmlformats.org/officeDocument/2006/relationships" xmlns:m="http://schemas.openxmlformats.org/officeDocument/2006/math" xmlns:v="urn:schemas-microsoft-com:vml" xmlns:wp14="http://schemas.microsoft.com/office/word/2010/wordprocessingDrawing" xmlns:wp="http://schemas.openxmlformats.org/drawingml/2006/wordprocessingDrawing" xmlns:w10="urn:schemas-microsoft-com:office:word" xmlns:w="http://schemas.openxmlformats.org/wordprocessingml/2006/main" xmlns:w14="http://schemas.microsoft.com/office/word/2010/wordml" xmlns:w15="http://schemas.microsoft.com/office/word/2012/wordml" xmlns:wpg="http://schemas.microsoft.com/office/word/2010/wordprocessingGroup" xmlns:wpi="http://schemas.microsoft.com/office/word/2010/wordprocessingInk" xmlns:wne="http://schemas.microsoft.com/office/word/2006/wordml" xmlns:wps="http://schemas.microsoft.com/office/word/2010/wordprocessingShape" mc:Ignorable="w14 w15 wp14">
+<w:document xmlns:o="urn:schemas-microsoft-com:office:office" xmlns:r="http://schemas.openxmlformats.org/officeDocument/2006/relationships" xmlns:v="urn:schemas-microsoft-com:vml" xmlns:w="http://schemas.openxmlformats.org/wordprocessingml/2006/main" xmlns:w10="urn:schemas-microsoft-com:office:word" xmlns:wp="http://schemas.openxmlformats.org/drawingml/2006/wordprocessingDrawing" xmlns:wps="http://schemas.microsoft.com/office/word/2010/wordprocessingShape" xmlns:wpg="http://schemas.microsoft.com/office/word/2010/wordprocessingGroup" xmlns:mc="http://schemas.openxmlformats.org/markup-compatibility/2006" xmlns:wp14="http://schemas.microsoft.com/office/word/2010/wordprocessingDrawing" xmlns:w14="http://schemas.microsoft.com/office/word/2010/wordml" mc:Ignorable="w14 wp14">
   <w:body>
     <w:p>
       <w:pPr>
         <w:pStyle w:val="Heading1"/>
+        <w:spacing w:before="240" w:after="0"/>
         <w:rPr>
           <w:sz w:val="36"/>
           <w:szCs w:val="36"/>
         </w:rPr>
       </w:pPr>
       <w:r>
+        <w:rPr/>
         <w:t>Tags and Elements</w:t>
       </w:r>
     </w:p>
     <w:p>
-      <w:r>
+      <w:pPr>
+        <w:pStyle w:val="Normal"/>
+        <w:rPr/>
+      </w:pPr>
+      <w:r>
+        <w:rPr/>
         <w:t xml:space="preserve"> </w:t>
       </w:r>
     </w:p>
     <w:p>
       <w:pPr>
+        <w:pStyle w:val="Normal"/>
         <w:rPr>
           <w:sz w:val="24"/>
           <w:szCs w:val="24"/>
         </w:rPr>
       </w:pPr>
       <w:r>
-        <w:t>HTML enables us to "markup" our content to give it a meaningful structure. An HTML element is defined by a</w:t>
-      </w:r>
-      <w:r>
-        <w:t>n</w:t>
-      </w:r>
-      <w:r>
+        <w:rPr/>
+        <w:t>HTML enables us to "markup" our content to give it a meaningful structure. An HTML element is defined by an opening tag, some content, and a closing tag:</w:t>
+      </w:r>
+    </w:p>
+    <w:p>
+      <w:pPr>
+        <w:pStyle w:val="Normal"/>
+        <w:rPr/>
+      </w:pPr>
+      <w:r>
+        <w:rPr/>
         <w:t xml:space="preserve"> </w:t>
       </w:r>
-      <w:r>
-        <w:t>opening</w:t>
-      </w:r>
-      <w:r>
-        <w:t xml:space="preserve"> tag, some content, and a</w:t>
-      </w:r>
-      <w:r>
-        <w:t xml:space="preserve"> </w:t>
-      </w:r>
-      <w:r>
-        <w:t>closing</w:t>
-      </w:r>
-      <w:r>
-        <w:t xml:space="preserve"> tag:</w:t>
-      </w:r>
-    </w:p>
-    <w:p>
-      <w:r>
-        <w:t xml:space="preserve"> </w:t>
-      </w:r>
-    </w:p>
-    <w:p>
-      <w:r>
-        <w:rPr>
-          <w:rFonts w:ascii="Verdana" w:eastAsia="Verdana" w:hAnsi="Verdana" w:cs="Verdana"/>
+    </w:p>
+    <w:p>
+      <w:pPr>
+        <w:pStyle w:val="Normal"/>
+        <w:rPr/>
+      </w:pPr>
+      <w:r>
+        <w:rPr>
+          <w:rFonts w:eastAsia="Verdana" w:cs="Verdana" w:ascii="Verdana" w:hAnsi="Verdana"/>
           <w:color w:val="0000CD"/>
           <w:sz w:val="30"/>
           <w:szCs w:val="30"/>
@@ -68,7 +65,7 @@
       </w:r>
       <w:r>
         <w:rPr>
-          <w:rFonts w:ascii="Verdana" w:eastAsia="Verdana" w:hAnsi="Verdana" w:cs="Verdana"/>
+          <w:rFonts w:eastAsia="Verdana" w:cs="Verdana" w:ascii="Verdana" w:hAnsi="Verdana"/>
           <w:color w:val="A52A2A"/>
           <w:sz w:val="30"/>
           <w:szCs w:val="30"/>
@@ -77,7 +74,7 @@
       </w:r>
       <w:r>
         <w:rPr>
-          <w:rFonts w:ascii="Verdana" w:eastAsia="Verdana" w:hAnsi="Verdana" w:cs="Verdana"/>
+          <w:rFonts w:eastAsia="Verdana" w:cs="Verdana" w:ascii="Verdana" w:hAnsi="Verdana"/>
           <w:color w:val="0000CD"/>
           <w:sz w:val="30"/>
           <w:szCs w:val="30"/>
@@ -86,7 +83,7 @@
       </w:r>
       <w:r>
         <w:rPr>
-          <w:rFonts w:ascii="Verdana" w:eastAsia="Verdana" w:hAnsi="Verdana" w:cs="Verdana"/>
+          <w:rFonts w:eastAsia="Verdana" w:cs="Verdana" w:ascii="Verdana" w:hAnsi="Verdana"/>
           <w:color w:val="000000" w:themeColor="text1"/>
           <w:sz w:val="30"/>
           <w:szCs w:val="30"/>
@@ -95,7 +92,7 @@
       </w:r>
       <w:r>
         <w:rPr>
-          <w:rFonts w:ascii="Verdana" w:eastAsia="Verdana" w:hAnsi="Verdana" w:cs="Verdana"/>
+          <w:rFonts w:eastAsia="Verdana" w:cs="Verdana" w:ascii="Verdana" w:hAnsi="Verdana"/>
           <w:color w:val="0000CD"/>
           <w:sz w:val="30"/>
           <w:szCs w:val="30"/>
@@ -104,7 +101,7 @@
       </w:r>
       <w:r>
         <w:rPr>
-          <w:rFonts w:ascii="Verdana" w:eastAsia="Verdana" w:hAnsi="Verdana" w:cs="Verdana"/>
+          <w:rFonts w:eastAsia="Verdana" w:cs="Verdana" w:ascii="Verdana" w:hAnsi="Verdana"/>
           <w:color w:val="A52A2A"/>
           <w:sz w:val="30"/>
           <w:szCs w:val="30"/>
@@ -113,7 +110,7 @@
       </w:r>
       <w:r>
         <w:rPr>
-          <w:rFonts w:ascii="Verdana" w:eastAsia="Verdana" w:hAnsi="Verdana" w:cs="Verdana"/>
+          <w:rFonts w:eastAsia="Verdana" w:cs="Verdana" w:ascii="Verdana" w:hAnsi="Verdana"/>
           <w:color w:val="0000CD"/>
           <w:sz w:val="30"/>
           <w:szCs w:val="30"/>
@@ -122,118 +119,172 @@
       </w:r>
     </w:p>
     <w:p>
-      <w:r>
+      <w:pPr>
+        <w:pStyle w:val="Normal"/>
+        <w:rPr/>
+      </w:pPr>
+      <w:r>
+        <w:rPr/>
         <w:t xml:space="preserve"> </w:t>
       </w:r>
     </w:p>
     <w:p>
-      <w:r>
-        <w:t>Some examples of</w:t>
-      </w:r>
-      <w:r>
+      <w:pPr>
+        <w:pStyle w:val="Normal"/>
+        <w:rPr/>
+      </w:pPr>
+      <w:r>
+        <w:rPr/>
+        <w:t>Some examples of HTML elements:</w:t>
+      </w:r>
+    </w:p>
+    <w:p>
+      <w:pPr>
+        <w:pStyle w:val="Normal"/>
+        <w:rPr/>
+      </w:pPr>
+      <w:r>
+        <w:rPr/>
         <w:t xml:space="preserve"> </w:t>
       </w:r>
-      <w:r>
-        <w:t>HTML elements:</w:t>
-      </w:r>
-    </w:p>
-    <w:p>
-      <w:r>
+    </w:p>
+    <w:p>
+      <w:pPr>
+        <w:pStyle w:val="Normal"/>
+        <w:shd w:val="clear" w:color="auto" w:fill="F2F2F2" w:themeFill="background1" w:themeFillShade="f2"/>
+        <w:rPr/>
+      </w:pPr>
+      <w:r>
+        <w:rPr/>
+        <w:t>&lt;h1&gt;My first heading&lt;/h1&gt;</w:t>
+      </w:r>
+    </w:p>
+    <w:p>
+      <w:pPr>
+        <w:pStyle w:val="Normal"/>
+        <w:shd w:val="clear" w:color="auto" w:fill="F2F2F2" w:themeFill="background1" w:themeFillShade="f2"/>
+        <w:rPr/>
+      </w:pPr>
+      <w:r>
+        <w:rPr/>
+        <w:t>&lt;p&gt;My first paragraph&lt;/p&gt;</w:t>
+      </w:r>
+    </w:p>
+    <w:p>
+      <w:pPr>
+        <w:pStyle w:val="Normal"/>
+        <w:rPr/>
+      </w:pPr>
+      <w:r>
+        <w:rPr/>
         <w:t xml:space="preserve"> </w:t>
       </w:r>
     </w:p>
     <w:p>
       <w:pPr>
-        <w:shd w:val="clear" w:color="auto" w:fill="F2F2F2" w:themeFill="background1" w:themeFillShade="F2"/>
-      </w:pPr>
-      <w:r>
-        <w:t>&lt;h1&gt;My first heading&lt;/h1&gt;</w:t>
-      </w:r>
-    </w:p>
-    <w:p>
-      <w:pPr>
-        <w:shd w:val="clear" w:color="auto" w:fill="F2F2F2" w:themeFill="background1" w:themeFillShade="F2"/>
-      </w:pPr>
-      <w:r>
-        <w:t>&lt;p&gt;My first paragraph&lt;/p&gt;</w:t>
-      </w:r>
-    </w:p>
-    <w:p>
-      <w:r>
+        <w:pStyle w:val="Normal"/>
+        <w:rPr/>
+      </w:pPr>
+      <w:r>
+        <w:rPr>
+          <w:rStyle w:val="SubtleEmphasis"/>
+        </w:rPr>
+        <w:t xml:space="preserve">*Some HTML elements have no content (like the &lt;hr&gt; element). </w:t>
+      </w:r>
+    </w:p>
+    <w:p>
+      <w:pPr>
+        <w:pStyle w:val="Normal"/>
+        <w:rPr>
+          <w:rStyle w:val="SubtleEmphasis"/>
+        </w:rPr>
+      </w:pPr>
+      <w:r>
+        <w:rPr>
+          <w:rStyle w:val="SubtleEmphasis"/>
+        </w:rPr>
+        <w:t>These elements are called empty elements and don't have an end tag, we'll cover these later.</w:t>
+      </w:r>
+    </w:p>
+    <w:p>
+      <w:pPr>
+        <w:pStyle w:val="Normal"/>
+        <w:rPr/>
+      </w:pPr>
+      <w:r>
+        <w:rPr/>
         <w:t xml:space="preserve"> </w:t>
       </w:r>
     </w:p>
     <w:p>
-      <w:r>
-        <w:rPr>
-          <w:rStyle w:val="SubtleEmphasis"/>
-        </w:rPr>
-        <w:t xml:space="preserve">*Some HTML elements have no content (like the &lt;hr&gt; element). </w:t>
-      </w:r>
-    </w:p>
-    <w:p>
-      <w:pPr>
-        <w:rPr>
-          <w:rStyle w:val="SubtleEmphasis"/>
-        </w:rPr>
-      </w:pPr>
-      <w:r>
-        <w:rPr>
-          <w:rStyle w:val="SubtleEmphasis"/>
-        </w:rPr>
-        <w:t>These elements are called empty elements and don't have an end tag, we'll cover these later.</w:t>
-      </w:r>
-    </w:p>
-    <w:p>
-      <w:r>
-        <w:t xml:space="preserve"> </w:t>
-      </w:r>
-    </w:p>
-    <w:p/>
-    <w:p/>
+      <w:pPr>
+        <w:pStyle w:val="Normal"/>
+        <w:rPr/>
+      </w:pPr>
+      <w:r>
+        <w:rPr/>
+      </w:r>
+    </w:p>
+    <w:p>
+      <w:pPr>
+        <w:pStyle w:val="Normal"/>
+        <w:rPr/>
+      </w:pPr>
+      <w:r>
+        <w:rPr/>
+      </w:r>
+    </w:p>
     <w:p>
       <w:pPr>
         <w:pStyle w:val="Heading2"/>
-      </w:pPr>
-      <w:r>
+        <w:rPr/>
+      </w:pPr>
+      <w:r>
+        <w:rPr/>
         <w:t xml:space="preserve">Exercise 1 </w:t>
       </w:r>
     </w:p>
-    <w:p/>
-    <w:p>
-      <w:r>
-        <w:t>Open the 'my_page.html' found in th</w:t>
-      </w:r>
-      <w:r>
-        <w:t>e 'exercises' folder by double clicking it. By default Windows will suggest the fil</w:t>
-      </w:r>
-      <w:r>
-        <w:t xml:space="preserve">e is opened with a Web Browser as it has an ‘.html’ extension. </w:t>
-      </w:r>
-      <w:r>
-        <w:t xml:space="preserve"> </w:t>
-      </w:r>
-      <w:r>
-        <w:t xml:space="preserve">In order for us to edit the raw HTML we have to open the file with a plain text editor such as Notepad. </w:t>
-      </w:r>
-    </w:p>
-    <w:p>
-      <w:r>
+    <w:p>
+      <w:pPr>
+        <w:pStyle w:val="Normal"/>
+        <w:rPr/>
+      </w:pPr>
+      <w:r>
+        <w:rPr/>
+      </w:r>
+    </w:p>
+    <w:p>
+      <w:pPr>
+        <w:pStyle w:val="Normal"/>
+        <w:rPr/>
+      </w:pPr>
+      <w:r>
+        <w:rPr/>
+        <w:t xml:space="preserve">Open the 'my_page.html' found in the 'exercises' folder by double clicking it. By default Windows will suggest the file is opened with a Web Browser as it has an ‘.html’ extension.  In order for us to edit the raw HTML we have to open the file with a plain text editor such as Notepad. </w:t>
+      </w:r>
+    </w:p>
+    <w:p>
+      <w:pPr>
+        <w:pStyle w:val="Normal"/>
+        <w:rPr/>
+      </w:pPr>
+      <w:r>
+        <w:rPr/>
         <w:t xml:space="preserve">Open Notepad and select ‘Open’ from the ‘File’ menu. In the new window that appears navigate to the ‘HTML_101’ folder. By default you won’t see the ‘my_page.html’ as Notepad is only looking for Text Documents (*.txt). Change this via the drop down in the bottom right of the window to look for ‘All Files’. </w:t>
       </w:r>
     </w:p>
     <w:p>
-      <w:r>
-        <w:rPr>
-          <w:noProof/>
-          <w:lang w:val="en-GB" w:eastAsia="en-GB"/>
-        </w:rPr>
-        <w:lastRenderedPageBreak/>
+      <w:pPr>
+        <w:pStyle w:val="Normal"/>
+        <w:rPr/>
+      </w:pPr>
+      <w:r>
+        <w:rPr/>
         <w:drawing>
-          <wp:inline distT="0" distB="0" distL="0" distR="0" wp14:anchorId="7F18B3CF" wp14:editId="222A9671">
+          <wp:inline distT="0" distB="0" distL="0" distR="0">
             <wp:extent cx="5943600" cy="3719830"/>
             <wp:effectExtent l="0" t="0" r="0" b="0"/>
-            <wp:docPr id="4" name="Picture 4"/>
+            <wp:docPr id="1" name="Picture 4" descr=""/>
             <wp:cNvGraphicFramePr>
               <a:graphicFrameLocks xmlns:a="http://schemas.openxmlformats.org/drawingml/2006/main" noChangeAspect="1"/>
             </wp:cNvGraphicFramePr>
@@ -241,22 +292,18 @@
               <a:graphicData uri="http://schemas.openxmlformats.org/drawingml/2006/picture">
                 <pic:pic xmlns:pic="http://schemas.openxmlformats.org/drawingml/2006/picture">
                   <pic:nvPicPr>
-                    <pic:cNvPr id="4" name="Notepad_open_html.png"/>
-                    <pic:cNvPicPr/>
+                    <pic:cNvPr id="1" name="Picture 4" descr=""/>
+                    <pic:cNvPicPr>
+                      <a:picLocks noChangeAspect="1" noChangeArrowheads="1"/>
+                    </pic:cNvPicPr>
                   </pic:nvPicPr>
                   <pic:blipFill>
-                    <a:blip r:embed="rId4">
-                      <a:extLst>
-                        <a:ext uri="{28A0092B-C50C-407E-A947-70E740481C1C}">
-                          <a14:useLocalDpi xmlns:a14="http://schemas.microsoft.com/office/drawing/2010/main" val="0"/>
-                        </a:ext>
-                      </a:extLst>
-                    </a:blip>
+                    <a:blip r:embed="rId2"/>
                     <a:stretch>
                       <a:fillRect/>
                     </a:stretch>
                   </pic:blipFill>
-                  <pic:spPr>
+                  <pic:spPr bwMode="auto">
                     <a:xfrm>
                       <a:off x="0" y="0"/>
                       <a:ext cx="5943600" cy="3719830"/>
@@ -273,33 +320,27 @@
       </w:r>
     </w:p>
     <w:p>
-      <w:r>
-        <w:t>S</w:t>
-      </w:r>
-      <w:r>
-        <w:t xml:space="preserve">elect the ‘my_page.html’ file </w:t>
-      </w:r>
-      <w:r>
-        <w:t xml:space="preserve">to view </w:t>
-      </w:r>
-      <w:r>
-        <w:t>our raw HTML markup code in Notepad.</w:t>
-      </w:r>
-      <w:r>
-        <w:t xml:space="preserve"> It should look something like this:</w:t>
-      </w:r>
-    </w:p>
-    <w:p>
-      <w:r>
-        <w:rPr>
-          <w:noProof/>
-          <w:lang w:val="en-GB" w:eastAsia="en-GB"/>
-        </w:rPr>
+      <w:pPr>
+        <w:pStyle w:val="Normal"/>
+        <w:rPr/>
+      </w:pPr>
+      <w:r>
+        <w:rPr/>
+        <w:t>Select the ‘my_page.html’ file to view our raw HTML markup code in Notepad. It should look something like this:</w:t>
+      </w:r>
+    </w:p>
+    <w:p>
+      <w:pPr>
+        <w:pStyle w:val="Normal"/>
+        <w:rPr/>
+      </w:pPr>
+      <w:r>
+        <w:rPr/>
         <w:drawing>
-          <wp:inline distT="0" distB="0" distL="0" distR="0" wp14:anchorId="48A66F61" wp14:editId="2A16F485">
+          <wp:inline distT="0" distB="0" distL="0" distR="0">
             <wp:extent cx="5943600" cy="3766820"/>
-            <wp:effectExtent l="0" t="0" r="0" b="5080"/>
-            <wp:docPr id="1" name="Picture 1"/>
+            <wp:effectExtent l="0" t="0" r="0" b="0"/>
+            <wp:docPr id="2" name="Picture 1" descr=""/>
             <wp:cNvGraphicFramePr>
               <a:graphicFrameLocks xmlns:a="http://schemas.openxmlformats.org/drawingml/2006/main" noChangeAspect="1"/>
             </wp:cNvGraphicFramePr>
@@ -307,22 +348,18 @@
               <a:graphicData uri="http://schemas.openxmlformats.org/drawingml/2006/picture">
                 <pic:pic xmlns:pic="http://schemas.openxmlformats.org/drawingml/2006/picture">
                   <pic:nvPicPr>
-                    <pic:cNvPr id="1" name="Notepad_code.png"/>
-                    <pic:cNvPicPr/>
+                    <pic:cNvPr id="2" name="Picture 1" descr=""/>
+                    <pic:cNvPicPr>
+                      <a:picLocks noChangeAspect="1" noChangeArrowheads="1"/>
+                    </pic:cNvPicPr>
                   </pic:nvPicPr>
                   <pic:blipFill>
-                    <a:blip r:embed="rId5">
-                      <a:extLst>
-                        <a:ext uri="{28A0092B-C50C-407E-A947-70E740481C1C}">
-                          <a14:useLocalDpi xmlns:a14="http://schemas.microsoft.com/office/drawing/2010/main" val="0"/>
-                        </a:ext>
-                      </a:extLst>
-                    </a:blip>
+                    <a:blip r:embed="rId3"/>
                     <a:stretch>
                       <a:fillRect/>
                     </a:stretch>
                   </pic:blipFill>
-                  <pic:spPr>
+                  <pic:spPr bwMode="auto">
                     <a:xfrm>
                       <a:off x="0" y="0"/>
                       <a:ext cx="5943600" cy="3766820"/>
@@ -338,19 +375,37 @@
         </w:drawing>
       </w:r>
     </w:p>
-    <w:p/>
-    <w:p/>
-    <w:p>
-      <w:r>
-        <w:t>Our</w:t>
-      </w:r>
-      <w:r>
-        <w:t xml:space="preserve"> entire web page needs to be wrapped in </w:t>
+    <w:p>
+      <w:pPr>
+        <w:pStyle w:val="Normal"/>
+        <w:rPr/>
+      </w:pPr>
+      <w:r>
+        <w:rPr/>
+      </w:r>
+    </w:p>
+    <w:p>
+      <w:pPr>
+        <w:pStyle w:val="Normal"/>
+        <w:rPr/>
+      </w:pPr>
+      <w:r>
+        <w:rPr/>
+      </w:r>
+    </w:p>
+    <w:p>
+      <w:pPr>
+        <w:pStyle w:val="Normal"/>
+        <w:rPr/>
+      </w:pPr>
+      <w:r>
+        <w:rPr/>
+        <w:t>Our entire web page needs to be wrapped in </w:t>
       </w:r>
       <w:r>
         <w:rPr>
           <w:rStyle w:val="HTMLCode"/>
-          <w:rFonts w:ascii="Times New Roman" w:eastAsiaTheme="minorHAnsi" w:hAnsi="Times New Roman" w:cs="Times New Roman"/>
+          <w:rFonts w:eastAsia="Calibri" w:cs="Times New Roman" w:ascii="Times New Roman" w:hAnsi="Times New Roman" w:eastAsiaTheme="minorHAnsi"/>
           <w:color w:val="7E8184"/>
           <w:sz w:val="26"/>
           <w:szCs w:val="26"/>
@@ -358,12 +413,13 @@
         <w:t>&lt;html&gt;</w:t>
       </w:r>
       <w:r>
+        <w:rPr/>
         <w:t> tags. The actual </w:t>
       </w:r>
       <w:r>
         <w:rPr>
           <w:rStyle w:val="HTMLCode"/>
-          <w:rFonts w:ascii="Times New Roman" w:eastAsiaTheme="minorHAnsi" w:hAnsi="Times New Roman" w:cs="Times New Roman"/>
+          <w:rFonts w:eastAsia="Calibri" w:cs="Times New Roman" w:ascii="Times New Roman" w:hAnsi="Times New Roman" w:eastAsiaTheme="minorHAnsi"/>
           <w:color w:val="7E8184"/>
           <w:sz w:val="26"/>
           <w:szCs w:val="26"/>
@@ -371,12 +427,13 @@
         <w:t>&lt;html&gt;</w:t>
       </w:r>
       <w:r>
+        <w:rPr/>
         <w:t> text is called an “opening tag”, while </w:t>
       </w:r>
       <w:r>
         <w:rPr>
           <w:rStyle w:val="HTMLCode"/>
-          <w:rFonts w:ascii="Times New Roman" w:eastAsiaTheme="minorHAnsi" w:hAnsi="Times New Roman" w:cs="Times New Roman"/>
+          <w:rFonts w:eastAsia="Calibri" w:cs="Times New Roman" w:ascii="Times New Roman" w:hAnsi="Times New Roman" w:eastAsiaTheme="minorHAnsi"/>
           <w:color w:val="7E8184"/>
           <w:sz w:val="26"/>
           <w:szCs w:val="26"/>
@@ -384,12 +441,13 @@
         <w:t>&lt;/html&gt;</w:t>
       </w:r>
       <w:r>
+        <w:rPr/>
         <w:t> is called a “closing tag”. Everything inside of these tags are considered part of the </w:t>
       </w:r>
       <w:r>
         <w:rPr>
           <w:rStyle w:val="HTMLCode"/>
-          <w:rFonts w:ascii="Times New Roman" w:eastAsiaTheme="minorHAnsi" w:hAnsi="Times New Roman" w:cs="Times New Roman"/>
+          <w:rFonts w:eastAsia="Calibri" w:cs="Times New Roman" w:ascii="Times New Roman" w:hAnsi="Times New Roman" w:eastAsiaTheme="minorHAnsi"/>
           <w:color w:val="7E8184"/>
           <w:sz w:val="26"/>
           <w:szCs w:val="26"/>
@@ -397,12 +455,14 @@
         <w:t>&lt;html&gt;</w:t>
       </w:r>
       <w:r>
+        <w:rPr/>
         <w:t> “element”, which is this ethereal thing that gets created when a web browser parses your HTML tags.</w:t>
       </w:r>
     </w:p>
     <w:p>
       <w:pPr>
-        <w:shd w:val="clear" w:color="auto" w:fill="F2F2F2" w:themeFill="background1" w:themeFillShade="F2"/>
+        <w:pStyle w:val="Normal"/>
+        <w:shd w:val="clear" w:color="auto" w:fill="F2F2F2" w:themeFill="background1" w:themeFillShade="f2"/>
         <w:rPr>
           <w:color w:val="4472C4" w:themeColor="accent1"/>
         </w:rPr>
@@ -416,31 +476,49 @@
     </w:p>
     <w:p>
       <w:pPr>
-        <w:shd w:val="clear" w:color="auto" w:fill="F2F2F2" w:themeFill="background1" w:themeFillShade="F2"/>
-      </w:pPr>
-      <w:r>
-        <w:t xml:space="preserve">    &lt;body&gt;</w:t>
-      </w:r>
-    </w:p>
-    <w:p>
-      <w:pPr>
-        <w:shd w:val="clear" w:color="auto" w:fill="F2F2F2" w:themeFill="background1" w:themeFillShade="F2"/>
-      </w:pPr>
-      <w:r>
+        <w:pStyle w:val="Normal"/>
+        <w:shd w:val="clear" w:color="auto" w:fill="F2F2F2" w:themeFill="background1" w:themeFillShade="f2"/>
+        <w:rPr/>
+      </w:pPr>
+      <w:r>
+        <w:rPr/>
+        <w:t xml:space="preserve">    </w:t>
+      </w:r>
+      <w:r>
+        <w:rPr/>
+        <w:t>&lt;body&gt;</w:t>
+      </w:r>
+    </w:p>
+    <w:p>
+      <w:pPr>
+        <w:pStyle w:val="Normal"/>
+        <w:shd w:val="clear" w:color="auto" w:fill="F2F2F2" w:themeFill="background1" w:themeFillShade="f2"/>
+        <w:rPr/>
+      </w:pPr>
+      <w:r>
+        <w:rPr/>
         <w:t xml:space="preserve">       </w:t>
       </w:r>
     </w:p>
     <w:p>
       <w:pPr>
-        <w:shd w:val="clear" w:color="auto" w:fill="F2F2F2" w:themeFill="background1" w:themeFillShade="F2"/>
-      </w:pPr>
-      <w:r>
-        <w:t xml:space="preserve">    &lt;/body&gt;</w:t>
-      </w:r>
-    </w:p>
-    <w:p>
-      <w:pPr>
-        <w:shd w:val="clear" w:color="auto" w:fill="F2F2F2" w:themeFill="background1" w:themeFillShade="F2"/>
+        <w:pStyle w:val="Normal"/>
+        <w:shd w:val="clear" w:color="auto" w:fill="F2F2F2" w:themeFill="background1" w:themeFillShade="f2"/>
+        <w:rPr/>
+      </w:pPr>
+      <w:r>
+        <w:rPr/>
+        <w:t xml:space="preserve">    </w:t>
+      </w:r>
+      <w:r>
+        <w:rPr/>
+        <w:t>&lt;/body&gt;</w:t>
+      </w:r>
+    </w:p>
+    <w:p>
+      <w:pPr>
+        <w:pStyle w:val="Normal"/>
+        <w:shd w:val="clear" w:color="auto" w:fill="F2F2F2" w:themeFill="background1" w:themeFillShade="f2"/>
         <w:rPr>
           <w:color w:val="4472C4" w:themeColor="accent1"/>
         </w:rPr>
@@ -452,15 +530,28 @@
         <w:t>&lt;/html&gt;</w:t>
       </w:r>
     </w:p>
-    <w:p/>
-    <w:p>
-      <w:r>
+    <w:p>
+      <w:pPr>
+        <w:pStyle w:val="Normal"/>
+        <w:rPr/>
+      </w:pPr>
+      <w:r>
+        <w:rPr/>
+      </w:r>
+    </w:p>
+    <w:p>
+      <w:pPr>
+        <w:pStyle w:val="Normal"/>
+        <w:rPr/>
+      </w:pPr>
+      <w:r>
+        <w:rPr/>
         <w:t xml:space="preserve">The </w:t>
       </w:r>
       <w:r>
         <w:rPr>
           <w:rStyle w:val="HTMLCode"/>
-          <w:rFonts w:ascii="Times New Roman" w:eastAsiaTheme="minorHAnsi" w:hAnsi="Times New Roman" w:cs="Times New Roman"/>
+          <w:rFonts w:eastAsia="Calibri" w:cs="Times New Roman" w:ascii="Times New Roman" w:hAnsi="Times New Roman" w:eastAsiaTheme="minorHAnsi"/>
           <w:color w:val="7E8184"/>
           <w:sz w:val="26"/>
           <w:szCs w:val="26"/>
@@ -468,20 +559,25 @@
         <w:t>&lt;body&gt;</w:t>
       </w:r>
       <w:r>
+        <w:rPr/>
         <w:t> tags wrap the visible elements in our web page. Anything you put between the opening and closing body tags will be displayed to the end user.</w:t>
       </w:r>
     </w:p>
     <w:p>
       <w:pPr>
-        <w:shd w:val="clear" w:color="auto" w:fill="F2F2F2" w:themeFill="background1" w:themeFillShade="F2"/>
-      </w:pPr>
-      <w:r>
+        <w:pStyle w:val="Normal"/>
+        <w:shd w:val="clear" w:color="auto" w:fill="F2F2F2" w:themeFill="background1" w:themeFillShade="f2"/>
+        <w:rPr/>
+      </w:pPr>
+      <w:r>
+        <w:rPr/>
         <w:t>&lt;html&gt;</w:t>
       </w:r>
     </w:p>
     <w:p>
       <w:pPr>
-        <w:shd w:val="clear" w:color="auto" w:fill="F2F2F2" w:themeFill="background1" w:themeFillShade="F2"/>
+        <w:pStyle w:val="Normal"/>
+        <w:shd w:val="clear" w:color="auto" w:fill="F2F2F2" w:themeFill="background1" w:themeFillShade="f2"/>
         <w:rPr>
           <w:color w:val="4472C4" w:themeColor="accent1"/>
         </w:rPr>
@@ -490,20 +586,30 @@
         <w:rPr>
           <w:color w:val="4472C4" w:themeColor="accent1"/>
         </w:rPr>
-        <w:t xml:space="preserve">    &lt;body&gt;</w:t>
-      </w:r>
-    </w:p>
-    <w:p>
-      <w:pPr>
-        <w:shd w:val="clear" w:color="auto" w:fill="F2F2F2" w:themeFill="background1" w:themeFillShade="F2"/>
-      </w:pPr>
-      <w:r>
+        <w:t xml:space="preserve">    </w:t>
+      </w:r>
+      <w:r>
+        <w:rPr>
+          <w:color w:val="4472C4" w:themeColor="accent1"/>
+        </w:rPr>
+        <w:t>&lt;body&gt;</w:t>
+      </w:r>
+    </w:p>
+    <w:p>
+      <w:pPr>
+        <w:pStyle w:val="Normal"/>
+        <w:shd w:val="clear" w:color="auto" w:fill="F2F2F2" w:themeFill="background1" w:themeFillShade="f2"/>
+        <w:rPr/>
+      </w:pPr>
+      <w:r>
+        <w:rPr/>
         <w:t xml:space="preserve">       </w:t>
       </w:r>
     </w:p>
     <w:p>
       <w:pPr>
-        <w:shd w:val="clear" w:color="auto" w:fill="F2F2F2" w:themeFill="background1" w:themeFillShade="F2"/>
+        <w:pStyle w:val="Normal"/>
+        <w:shd w:val="clear" w:color="auto" w:fill="F2F2F2" w:themeFill="background1" w:themeFillShade="f2"/>
         <w:rPr>
           <w:color w:val="4472C4" w:themeColor="accent1"/>
         </w:rPr>
@@ -512,31 +618,58 @@
         <w:rPr>
           <w:color w:val="4472C4" w:themeColor="accent1"/>
         </w:rPr>
-        <w:t xml:space="preserve">    &lt;/body&gt;</w:t>
-      </w:r>
-    </w:p>
-    <w:p>
-      <w:pPr>
-        <w:shd w:val="clear" w:color="auto" w:fill="F2F2F2" w:themeFill="background1" w:themeFillShade="F2"/>
-      </w:pPr>
-      <w:r>
+        <w:t xml:space="preserve">    </w:t>
+      </w:r>
+      <w:r>
+        <w:rPr>
+          <w:color w:val="4472C4" w:themeColor="accent1"/>
+        </w:rPr>
+        <w:t>&lt;/body&gt;</w:t>
+      </w:r>
+    </w:p>
+    <w:p>
+      <w:pPr>
+        <w:pStyle w:val="Normal"/>
+        <w:shd w:val="clear" w:color="auto" w:fill="F2F2F2" w:themeFill="background1" w:themeFillShade="f2"/>
+        <w:rPr/>
+      </w:pPr>
+      <w:r>
+        <w:rPr/>
         <w:t>&lt;/html&gt;</w:t>
       </w:r>
     </w:p>
-    <w:p/>
-    <w:p>
-      <w:r>
+    <w:p>
+      <w:pPr>
+        <w:pStyle w:val="Normal"/>
+        <w:rPr/>
+      </w:pPr>
+      <w:r>
+        <w:rPr/>
+      </w:r>
+    </w:p>
+    <w:p>
+      <w:pPr>
+        <w:pStyle w:val="Normal"/>
+        <w:rPr/>
+      </w:pPr>
+      <w:r>
+        <w:rPr/>
         <w:t xml:space="preserve">Let’s start by adding a heading containing your name. </w:t>
       </w:r>
     </w:p>
     <w:p>
-      <w:r>
+      <w:pPr>
+        <w:pStyle w:val="Normal"/>
+        <w:rPr/>
+      </w:pPr>
+      <w:r>
+        <w:rPr/>
         <w:t>HTML provides six levels of heading, and the corresponding elements are</w:t>
       </w:r>
       <w:r>
         <w:rPr>
           <w:rStyle w:val="HTMLCode"/>
-          <w:rFonts w:ascii="Times New Roman" w:eastAsiaTheme="minorHAnsi" w:hAnsi="Times New Roman" w:cs="Times New Roman"/>
+          <w:rFonts w:eastAsia="Calibri" w:cs="Times New Roman" w:ascii="Times New Roman" w:hAnsi="Times New Roman" w:eastAsiaTheme="minorHAnsi"/>
           <w:color w:val="7E8184"/>
           <w:sz w:val="26"/>
           <w:szCs w:val="26"/>
@@ -544,12 +677,13 @@
         <w:t xml:space="preserve"> &lt;h1&gt;</w:t>
       </w:r>
       <w:r>
+        <w:rPr/>
         <w:t>,</w:t>
       </w:r>
       <w:r>
         <w:rPr>
           <w:rStyle w:val="HTMLCode"/>
-          <w:rFonts w:ascii="Times New Roman" w:eastAsiaTheme="minorHAnsi" w:hAnsi="Times New Roman" w:cs="Times New Roman"/>
+          <w:rFonts w:eastAsia="Calibri" w:cs="Times New Roman" w:ascii="Times New Roman" w:hAnsi="Times New Roman" w:eastAsiaTheme="minorHAnsi"/>
           <w:color w:val="7E8184"/>
           <w:sz w:val="26"/>
           <w:szCs w:val="26"/>
@@ -557,27 +691,27 @@
         <w:t xml:space="preserve"> &lt;h2&gt;</w:t>
       </w:r>
       <w:r>
+        <w:rPr/>
         <w:t>,</w:t>
       </w:r>
       <w:r>
         <w:rPr>
           <w:rStyle w:val="HTMLCode"/>
-          <w:rFonts w:ascii="Times New Roman" w:eastAsiaTheme="minorHAnsi" w:hAnsi="Times New Roman" w:cs="Times New Roman"/>
+          <w:rFonts w:eastAsia="Calibri" w:cs="Times New Roman" w:ascii="Times New Roman" w:hAnsi="Times New Roman" w:eastAsiaTheme="minorHAnsi"/>
           <w:color w:val="7E8184"/>
           <w:sz w:val="26"/>
           <w:szCs w:val="26"/>
         </w:rPr>
         <w:t xml:space="preserve"> &lt;h3&gt;</w:t>
       </w:r>
-      <w:proofErr w:type="gramStart"/>
-      <w:r>
+      <w:r>
+        <w:rPr/>
         <w:t>,…</w:t>
       </w:r>
-      <w:proofErr w:type="gramEnd"/>
       <w:r>
         <w:rPr>
           <w:rStyle w:val="HTMLCode"/>
-          <w:rFonts w:ascii="Times New Roman" w:eastAsiaTheme="minorHAnsi" w:hAnsi="Times New Roman" w:cs="Times New Roman"/>
+          <w:rFonts w:eastAsia="Calibri" w:cs="Times New Roman" w:ascii="Times New Roman" w:hAnsi="Times New Roman" w:eastAsiaTheme="minorHAnsi"/>
           <w:color w:val="7E8184"/>
           <w:sz w:val="26"/>
           <w:szCs w:val="26"/>
@@ -585,17 +719,23 @@
         <w:t>&lt;h6&gt;</w:t>
       </w:r>
       <w:r>
+        <w:rPr/>
         <w:t xml:space="preserve">. The higher the number, the less prominent the heading. </w:t>
       </w:r>
     </w:p>
     <w:p>
-      <w:r>
+      <w:pPr>
+        <w:pStyle w:val="Normal"/>
+        <w:rPr/>
+      </w:pPr>
+      <w:r>
+        <w:rPr/>
         <w:t xml:space="preserve">The first heading on a page should typically be a &lt;h1&gt;, so let’s add one containing your name between the </w:t>
       </w:r>
       <w:r>
         <w:rPr>
           <w:rStyle w:val="HTMLCode"/>
-          <w:rFonts w:ascii="Times New Roman" w:eastAsiaTheme="minorHAnsi" w:hAnsi="Times New Roman" w:cs="Times New Roman"/>
+          <w:rFonts w:eastAsia="Calibri" w:cs="Times New Roman" w:ascii="Times New Roman" w:hAnsi="Times New Roman" w:eastAsiaTheme="minorHAnsi"/>
           <w:color w:val="7E8184"/>
           <w:sz w:val="26"/>
           <w:szCs w:val="26"/>
@@ -603,68 +743,109 @@
         <w:t>&lt;body&gt;</w:t>
       </w:r>
       <w:r>
+        <w:rPr/>
         <w:t> opening and closing tags:</w:t>
       </w:r>
     </w:p>
-    <w:p/>
-    <w:p>
-      <w:pPr>
-        <w:shd w:val="clear" w:color="auto" w:fill="F2F2F2" w:themeFill="background1" w:themeFillShade="F2"/>
-      </w:pPr>
-      <w:r>
+    <w:p>
+      <w:pPr>
+        <w:pStyle w:val="Normal"/>
+        <w:rPr/>
+      </w:pPr>
+      <w:r>
+        <w:rPr/>
+      </w:r>
+    </w:p>
+    <w:p>
+      <w:pPr>
+        <w:pStyle w:val="Normal"/>
+        <w:shd w:val="clear" w:color="auto" w:fill="F2F2F2" w:themeFill="background1" w:themeFillShade="f2"/>
+        <w:rPr/>
+      </w:pPr>
+      <w:r>
+        <w:rPr/>
         <w:t>&lt;h1&gt;Your Name&lt;/h1&gt;</w:t>
       </w:r>
     </w:p>
-    <w:p/>
-    <w:p>
-      <w:r>
-        <w:t>Your</w:t>
-      </w:r>
-      <w:r>
-        <w:t xml:space="preserve"> HTML should look </w:t>
-      </w:r>
-      <w:r>
-        <w:t xml:space="preserve">something </w:t>
-      </w:r>
-      <w:r>
-        <w:t xml:space="preserve">like this (the spacing is not mandatory and is ignored by the Web Browser but </w:t>
-      </w:r>
-      <w:r>
-        <w:t>its</w:t>
-      </w:r>
-      <w:r>
-        <w:t xml:space="preserve"> good practice to help keep you code clean and easie</w:t>
-      </w:r>
-      <w:r>
-        <w:t>r to read as it grows in size):</w:t>
-      </w:r>
-    </w:p>
-    <w:p/>
-    <w:p/>
-    <w:p>
-      <w:pPr>
-        <w:shd w:val="clear" w:color="auto" w:fill="F2F2F2" w:themeFill="background1" w:themeFillShade="F2"/>
-      </w:pPr>
-      <w:r>
+    <w:p>
+      <w:pPr>
+        <w:pStyle w:val="Normal"/>
+        <w:rPr/>
+      </w:pPr>
+      <w:r>
+        <w:rPr/>
+      </w:r>
+    </w:p>
+    <w:p>
+      <w:pPr>
+        <w:pStyle w:val="Normal"/>
+        <w:rPr/>
+      </w:pPr>
+      <w:r>
+        <w:rPr/>
+        <w:t>Your HTML should look something like this (the spacing is not mandatory and is ignored by the Web Browser but its good practice to help keep you</w:t>
+      </w:r>
+      <w:r>
+        <w:rPr/>
+        <w:t>r</w:t>
+      </w:r>
+      <w:r>
+        <w:rPr/>
+        <w:t xml:space="preserve"> code clean and easier to read as it grows in size):</w:t>
+      </w:r>
+    </w:p>
+    <w:p>
+      <w:pPr>
+        <w:pStyle w:val="Normal"/>
+        <w:rPr/>
+      </w:pPr>
+      <w:r>
+        <w:rPr/>
+      </w:r>
+    </w:p>
+    <w:p>
+      <w:pPr>
+        <w:pStyle w:val="Normal"/>
+        <w:rPr/>
+      </w:pPr>
+      <w:r>
+        <w:rPr/>
+      </w:r>
+    </w:p>
+    <w:p>
+      <w:pPr>
+        <w:pStyle w:val="Normal"/>
+        <w:shd w:val="clear" w:color="auto" w:fill="F2F2F2" w:themeFill="background1" w:themeFillShade="f2"/>
+        <w:rPr/>
+      </w:pPr>
+      <w:r>
+        <w:rPr/>
         <w:t>&lt;html&gt;</w:t>
       </w:r>
     </w:p>
     <w:p>
       <w:pPr>
-        <w:shd w:val="clear" w:color="auto" w:fill="F2F2F2" w:themeFill="background1" w:themeFillShade="F2"/>
-      </w:pPr>
-      <w:r>
+        <w:pStyle w:val="Normal"/>
+        <w:shd w:val="clear" w:color="auto" w:fill="F2F2F2" w:themeFill="background1" w:themeFillShade="f2"/>
+        <w:rPr/>
+      </w:pPr>
+      <w:r>
+        <w:rPr/>
         <w:t xml:space="preserve">    </w:t>
       </w:r>
       <w:r>
+        <w:rPr/>
         <w:t>&lt;body&gt;</w:t>
       </w:r>
     </w:p>
     <w:p>
       <w:pPr>
-        <w:shd w:val="clear" w:color="auto" w:fill="F2F2F2" w:themeFill="background1" w:themeFillShade="F2"/>
-      </w:pPr>
-      <w:r>
+        <w:pStyle w:val="Normal"/>
+        <w:shd w:val="clear" w:color="auto" w:fill="F2F2F2" w:themeFill="background1" w:themeFillShade="f2"/>
+        <w:rPr/>
+      </w:pPr>
+      <w:r>
+        <w:rPr/>
         <w:t xml:space="preserve">        </w:t>
       </w:r>
       <w:r>
@@ -676,93 +857,105 @@
     </w:p>
     <w:p>
       <w:pPr>
-        <w:shd w:val="clear" w:color="auto" w:fill="F2F2F2" w:themeFill="background1" w:themeFillShade="F2"/>
-      </w:pPr>
-      <w:r>
+        <w:pStyle w:val="Normal"/>
+        <w:shd w:val="clear" w:color="auto" w:fill="F2F2F2" w:themeFill="background1" w:themeFillShade="f2"/>
+        <w:rPr/>
+      </w:pPr>
+      <w:r>
+        <w:rPr/>
         <w:t xml:space="preserve">    </w:t>
       </w:r>
       <w:r>
+        <w:rPr/>
         <w:t>&lt;/body&gt;</w:t>
       </w:r>
     </w:p>
     <w:p>
       <w:pPr>
-        <w:shd w:val="clear" w:color="auto" w:fill="F2F2F2" w:themeFill="background1" w:themeFillShade="F2"/>
-      </w:pPr>
-      <w:r>
+        <w:pStyle w:val="Normal"/>
+        <w:shd w:val="clear" w:color="auto" w:fill="F2F2F2" w:themeFill="background1" w:themeFillShade="f2"/>
+        <w:rPr/>
+      </w:pPr>
+      <w:r>
+        <w:rPr/>
         <w:t>&lt;/html&gt;</w:t>
       </w:r>
     </w:p>
     <w:p>
-      <w:r>
+      <w:pPr>
+        <w:pStyle w:val="Normal"/>
+        <w:rPr/>
+      </w:pPr>
+      <w:r>
+        <w:rPr/>
         <w:t xml:space="preserve"> </w:t>
       </w:r>
     </w:p>
     <w:p>
-      <w:r>
+      <w:pPr>
+        <w:pStyle w:val="Normal"/>
+        <w:rPr/>
+      </w:pPr>
+      <w:r>
+        <w:rPr/>
         <w:t xml:space="preserve"> </w:t>
       </w:r>
     </w:p>
     <w:p>
-      <w:r>
-        <w:t xml:space="preserve">Save the </w:t>
-      </w:r>
-      <w:r>
-        <w:t>changes you have made to the file in Notepad via ‘Save’ in the ‘File’ menu. D</w:t>
-      </w:r>
-      <w:r>
-        <w:t xml:space="preserve">on’t </w:t>
-      </w:r>
-      <w:r>
-        <w:t xml:space="preserve">use </w:t>
-      </w:r>
-      <w:r>
-        <w:t xml:space="preserve">‘save as’ as it may change the file extension </w:t>
-      </w:r>
-      <w:r>
-        <w:t>from html to txt</w:t>
-      </w:r>
-      <w:r>
-        <w:t>.</w:t>
-      </w:r>
-    </w:p>
-    <w:p>
-      <w:r>
-        <w:t xml:space="preserve">Now in your File Explorer, double click your ‘my_file.html’ file, this will open it in your default Web Browser to see our changes. </w:t>
-      </w:r>
-      <w:r>
+      <w:pPr>
+        <w:pStyle w:val="Normal"/>
+        <w:rPr/>
+      </w:pPr>
+      <w:r>
+        <w:rPr/>
+        <w:t>Save the changes you have made to the file in Notepad via ‘Save’ in the ‘File’ menu. Don’t use ‘save as’ as it may change the file extension from html to txt.</w:t>
+      </w:r>
+    </w:p>
+    <w:p>
+      <w:pPr>
+        <w:pStyle w:val="Normal"/>
+        <w:rPr/>
+      </w:pPr>
+      <w:r>
+        <w:rPr/>
+        <w:t xml:space="preserve">Now in your File Explorer, double click your ‘my_file.html’ file, this will open it in your default Web Browser to see our changes.  </w:t>
+      </w:r>
+    </w:p>
+    <w:p>
+      <w:pPr>
+        <w:pStyle w:val="Normal"/>
+        <w:rPr/>
+      </w:pPr>
+      <w:r>
+        <w:rPr/>
+        <w:t>You should see your name displayed as a heading:</w:t>
+      </w:r>
+    </w:p>
+    <w:p>
+      <w:pPr>
+        <w:pStyle w:val="Normal"/>
+        <w:rPr/>
+      </w:pPr>
+      <w:r>
+        <w:rPr/>
+      </w:r>
+    </w:p>
+    <w:p>
+      <w:pPr>
+        <w:pStyle w:val="Normal"/>
+        <w:rPr/>
+      </w:pPr>
+      <w:r>
+        <w:rPr/>
         <w:t xml:space="preserve"> </w:t>
       </w:r>
-    </w:p>
-    <w:p>
-      <w:r>
-        <w:t xml:space="preserve">You should see your </w:t>
-      </w:r>
-      <w:r>
-        <w:t>name displayed</w:t>
-      </w:r>
-      <w:r>
-        <w:t xml:space="preserve"> </w:t>
-      </w:r>
-      <w:r>
-        <w:t>as a heading:</w:t>
-      </w:r>
-    </w:p>
-    <w:p/>
-    <w:p>
-      <w:r>
-        <w:t xml:space="preserve"> </w:t>
-      </w:r>
-      <w:r>
-        <w:rPr>
-          <w:noProof/>
-          <w:lang w:val="en-GB" w:eastAsia="en-GB"/>
-        </w:rPr>
+      <w:r>
+        <w:rPr/>
         <w:drawing>
-          <wp:inline distT="0" distB="0" distL="0" distR="0" wp14:anchorId="393E7DAB" wp14:editId="61AFC95A">
+          <wp:inline distT="0" distB="0" distL="0" distR="0">
             <wp:extent cx="5943600" cy="3364865"/>
-            <wp:effectExtent l="0" t="0" r="0" b="6985"/>
-            <wp:docPr id="6" name="Picture 6"/>
+            <wp:effectExtent l="0" t="0" r="0" b="0"/>
+            <wp:docPr id="3" name="Picture 6" descr=""/>
             <wp:cNvGraphicFramePr>
               <a:graphicFrameLocks xmlns:a="http://schemas.openxmlformats.org/drawingml/2006/main" noChangeAspect="1"/>
             </wp:cNvGraphicFramePr>
@@ -770,22 +963,18 @@
               <a:graphicData uri="http://schemas.openxmlformats.org/drawingml/2006/picture">
                 <pic:pic xmlns:pic="http://schemas.openxmlformats.org/drawingml/2006/picture">
                   <pic:nvPicPr>
-                    <pic:cNvPr id="6" name="EX_1_final_image.png"/>
-                    <pic:cNvPicPr/>
+                    <pic:cNvPr id="3" name="Picture 6" descr=""/>
+                    <pic:cNvPicPr>
+                      <a:picLocks noChangeAspect="1" noChangeArrowheads="1"/>
+                    </pic:cNvPicPr>
                   </pic:nvPicPr>
                   <pic:blipFill>
-                    <a:blip r:embed="rId6">
-                      <a:extLst>
-                        <a:ext uri="{28A0092B-C50C-407E-A947-70E740481C1C}">
-                          <a14:useLocalDpi xmlns:a14="http://schemas.microsoft.com/office/drawing/2010/main" val="0"/>
-                        </a:ext>
-                      </a:extLst>
-                    </a:blip>
+                    <a:blip r:embed="rId4"/>
                     <a:stretch>
                       <a:fillRect/>
                     </a:stretch>
                   </pic:blipFill>
-                  <pic:spPr>
+                  <pic:spPr bwMode="auto">
                     <a:xfrm>
                       <a:off x="0" y="0"/>
                       <a:ext cx="5943600" cy="3364865"/>
@@ -801,161 +990,190 @@
         </w:drawing>
       </w:r>
       <w:r>
+        <w:rPr/>
         <w:t xml:space="preserve"> </w:t>
       </w:r>
     </w:p>
-    <w:p/>
-    <w:p/>
-    <w:p/>
+    <w:p>
+      <w:pPr>
+        <w:pStyle w:val="Normal"/>
+        <w:rPr/>
+      </w:pPr>
+      <w:r>
+        <w:rPr/>
+      </w:r>
+    </w:p>
+    <w:p>
+      <w:pPr>
+        <w:pStyle w:val="Normal"/>
+        <w:rPr/>
+      </w:pPr>
+      <w:r>
+        <w:rPr/>
+      </w:r>
+    </w:p>
+    <w:p>
+      <w:pPr>
+        <w:pStyle w:val="Normal"/>
+        <w:rPr/>
+      </w:pPr>
+      <w:r>
+        <w:rPr/>
+      </w:r>
+    </w:p>
     <w:p>
       <w:pPr>
         <w:pStyle w:val="Heading2"/>
-      </w:pPr>
-      <w:r>
-        <w:lastRenderedPageBreak/>
+        <w:rPr/>
+      </w:pPr>
+      <w:r>
+        <w:rPr/>
         <w:t>Troubleshooting</w:t>
       </w:r>
       <w:bookmarkStart w:id="0" w:name="_GoBack"/>
       <w:bookmarkEnd w:id="0"/>
     </w:p>
-    <w:p/>
+    <w:p>
+      <w:pPr>
+        <w:pStyle w:val="Normal"/>
+        <w:rPr/>
+      </w:pPr>
+      <w:r>
+        <w:rPr/>
+      </w:r>
+    </w:p>
     <w:p>
       <w:pPr>
         <w:pStyle w:val="Heading3"/>
-      </w:pPr>
-      <w:r>
+        <w:rPr/>
+      </w:pPr>
+      <w:r>
+        <w:rPr/>
         <w:t>Heading not visible</w:t>
       </w:r>
     </w:p>
     <w:p>
-      <w:r>
-        <w:t xml:space="preserve">If you aren't seeing your </w:t>
-      </w:r>
-      <w:r>
-        <w:t>heading</w:t>
-      </w:r>
-      <w:r>
-        <w:t xml:space="preserve">, carefully check your HTML tags are nested in the correct order. It's important to ensure there are no overlapping elements. </w:t>
-      </w:r>
-    </w:p>
-    <w:p>
-      <w:r>
-        <w:t>For instance, the &lt;</w:t>
-      </w:r>
-      <w:r>
-        <w:t>h1</w:t>
-      </w:r>
-      <w:r>
-        <w:t>&gt; element is supposed to be inside of the &lt;</w:t>
-      </w:r>
-      <w:r>
-        <w:t>body</w:t>
-      </w:r>
-      <w:r>
-        <w:t>&gt;, so you never want to add the closing &lt;/</w:t>
-      </w:r>
-      <w:r>
-        <w:t>body</w:t>
-      </w:r>
-      <w:r>
-        <w:t>&gt; tag before closing the &lt;/</w:t>
-      </w:r>
-      <w:r>
-        <w:t>h1</w:t>
-      </w:r>
-      <w:r>
-        <w:t>&gt; tag.</w:t>
-      </w:r>
-    </w:p>
-    <w:p>
-      <w:r>
+      <w:pPr>
+        <w:pStyle w:val="Normal"/>
+        <w:rPr/>
+      </w:pPr>
+      <w:r>
+        <w:rPr/>
+        <w:t xml:space="preserve">If you aren't seeing your heading, carefully check your HTML tags are nested in the correct order. It's important to ensure there are no overlapping elements. </w:t>
+      </w:r>
+    </w:p>
+    <w:p>
+      <w:pPr>
+        <w:pStyle w:val="Normal"/>
+        <w:rPr/>
+      </w:pPr>
+      <w:r>
+        <w:rPr/>
+        <w:t>For instance, the &lt;h1&gt; element is supposed to be inside of the &lt;body&gt;, so you never want to add the closing &lt;/body&gt; tag before closing the &lt;/h1&gt; tag.</w:t>
+      </w:r>
+    </w:p>
+    <w:p>
+      <w:pPr>
+        <w:pStyle w:val="Normal"/>
+        <w:rPr/>
+      </w:pPr>
+      <w:r>
+        <w:rPr/>
         <w:t>e.g. (DON'T EVER DO THIS)</w:t>
       </w:r>
     </w:p>
     <w:p>
       <w:pPr>
-        <w:shd w:val="clear" w:color="auto" w:fill="F2F2F2" w:themeFill="background1" w:themeFillShade="F2"/>
-      </w:pPr>
-      <w:r>
-        <w:t>&lt;</w:t>
-      </w:r>
-      <w:r>
-        <w:t>body</w:t>
-      </w:r>
-      <w:r>
-        <w:t>&gt;</w:t>
-      </w:r>
-    </w:p>
-    <w:p>
-      <w:pPr>
-        <w:shd w:val="clear" w:color="auto" w:fill="F2F2F2" w:themeFill="background1" w:themeFillShade="F2"/>
-      </w:pPr>
-      <w:r>
-        <w:t xml:space="preserve">    &lt;</w:t>
-      </w:r>
-      <w:r>
-        <w:t>h1</w:t>
-      </w:r>
-      <w:r>
-        <w:t>&gt;</w:t>
-      </w:r>
-      <w:r>
-        <w:t>Rob McBryde</w:t>
-      </w:r>
-      <w:r>
-        <w:t>&lt;/</w:t>
-      </w:r>
-      <w:r>
-        <w:t>body</w:t>
-      </w:r>
-      <w:r>
-        <w:t>&gt;</w:t>
-      </w:r>
-    </w:p>
-    <w:p>
-      <w:pPr>
-        <w:shd w:val="clear" w:color="auto" w:fill="F2F2F2" w:themeFill="background1" w:themeFillShade="F2"/>
-      </w:pPr>
-      <w:r>
-        <w:t>&lt;/</w:t>
-      </w:r>
-      <w:r>
-        <w:t>h1</w:t>
-      </w:r>
-      <w:r>
-        <w:t>&gt;</w:t>
-      </w:r>
-    </w:p>
-    <w:p/>
+        <w:pStyle w:val="Normal"/>
+        <w:shd w:val="clear" w:color="auto" w:fill="F2F2F2" w:themeFill="background1" w:themeFillShade="f2"/>
+        <w:rPr/>
+      </w:pPr>
+      <w:r>
+        <w:rPr/>
+        <w:t>&lt;body&gt;</w:t>
+      </w:r>
+    </w:p>
+    <w:p>
+      <w:pPr>
+        <w:pStyle w:val="Normal"/>
+        <w:shd w:val="clear" w:color="auto" w:fill="F2F2F2" w:themeFill="background1" w:themeFillShade="f2"/>
+        <w:rPr/>
+      </w:pPr>
+      <w:r>
+        <w:rPr/>
+        <w:t xml:space="preserve">    </w:t>
+      </w:r>
+      <w:r>
+        <w:rPr/>
+        <w:t>&lt;h1&gt;Rob McBryde&lt;/body&gt;</w:t>
+      </w:r>
+    </w:p>
+    <w:p>
+      <w:pPr>
+        <w:pStyle w:val="Normal"/>
+        <w:shd w:val="clear" w:color="auto" w:fill="F2F2F2" w:themeFill="background1" w:themeFillShade="f2"/>
+        <w:rPr/>
+      </w:pPr>
+      <w:r>
+        <w:rPr/>
+        <w:t>&lt;/h1&gt;</w:t>
+      </w:r>
+    </w:p>
+    <w:p>
+      <w:pPr>
+        <w:pStyle w:val="Normal"/>
+        <w:rPr/>
+      </w:pPr>
+      <w:r>
+        <w:rPr/>
+      </w:r>
+    </w:p>
     <w:p>
       <w:pPr>
         <w:pStyle w:val="Heading3"/>
-      </w:pPr>
-      <w:r>
+        <w:rPr/>
+      </w:pPr>
+      <w:r>
+        <w:rPr/>
         <w:t>HTML opens in Notepad rather than Web Browser</w:t>
       </w:r>
     </w:p>
     <w:p>
-      <w:r>
+      <w:pPr>
+        <w:pStyle w:val="Normal"/>
+        <w:rPr/>
+      </w:pPr>
+      <w:r>
+        <w:rPr/>
         <w:t xml:space="preserve">If you double click you file to open it with a Web Browser and it opens as the raw HTML code in Notepad, make sure when you save your file you retain the ‘.html’ file extension. </w:t>
       </w:r>
     </w:p>
     <w:p>
-      <w:r>
+      <w:pPr>
+        <w:pStyle w:val="Normal"/>
+        <w:rPr/>
+      </w:pPr>
+      <w:r>
+        <w:rPr/>
         <w:t xml:space="preserve">After making changes to your ‘my_page.html’ file, if you choose ‘save as’ make sure you change the ‘Save as type’ drop down to ‘All Files’ rather than ‘Text Documents (*.txt)’. Otherwise you will change the file extension from html to txt and your Web Browser won’t attempt to open the file. </w:t>
       </w:r>
     </w:p>
     <w:p>
-      <w:r>
-        <w:rPr>
-          <w:noProof/>
-          <w:lang w:val="en-GB" w:eastAsia="en-GB"/>
-        </w:rPr>
+      <w:pPr>
+        <w:pStyle w:val="Normal"/>
+        <w:widowControl/>
+        <w:bidi w:val="0"/>
+        <w:spacing w:lineRule="auto" w:line="259" w:before="0" w:after="160"/>
+        <w:jc w:val="left"/>
+        <w:rPr/>
+      </w:pPr>
+      <w:r>
+        <w:rPr/>
         <w:drawing>
-          <wp:inline distT="0" distB="0" distL="0" distR="0" wp14:anchorId="606EE80F" wp14:editId="012E557A">
+          <wp:inline distT="0" distB="0" distL="0" distR="0">
             <wp:extent cx="5943600" cy="3761740"/>
             <wp:effectExtent l="0" t="0" r="0" b="0"/>
-            <wp:docPr id="2" name="Picture 2"/>
+            <wp:docPr id="4" name="Picture 2" descr=""/>
             <wp:cNvGraphicFramePr>
               <a:graphicFrameLocks xmlns:a="http://schemas.openxmlformats.org/drawingml/2006/main" noChangeAspect="1"/>
             </wp:cNvGraphicFramePr>
@@ -963,22 +1181,18 @@
               <a:graphicData uri="http://schemas.openxmlformats.org/drawingml/2006/picture">
                 <pic:pic xmlns:pic="http://schemas.openxmlformats.org/drawingml/2006/picture">
                   <pic:nvPicPr>
-                    <pic:cNvPr id="2" name="Notepad_save_as_extension.png"/>
-                    <pic:cNvPicPr/>
+                    <pic:cNvPr id="4" name="Picture 2" descr=""/>
+                    <pic:cNvPicPr>
+                      <a:picLocks noChangeAspect="1" noChangeArrowheads="1"/>
+                    </pic:cNvPicPr>
                   </pic:nvPicPr>
                   <pic:blipFill>
-                    <a:blip r:embed="rId7">
-                      <a:extLst>
-                        <a:ext uri="{28A0092B-C50C-407E-A947-70E740481C1C}">
-                          <a14:useLocalDpi xmlns:a14="http://schemas.microsoft.com/office/drawing/2010/main" val="0"/>
-                        </a:ext>
-                      </a:extLst>
-                    </a:blip>
+                    <a:blip r:embed="rId5"/>
                     <a:stretch>
                       <a:fillRect/>
                     </a:stretch>
                   </pic:blipFill>
-                  <pic:spPr>
+                  <pic:spPr bwMode="auto">
                     <a:xfrm>
                       <a:off x="0" y="0"/>
                       <a:ext cx="5943600" cy="3761740"/>
@@ -995,21 +1209,24 @@
       </w:r>
     </w:p>
     <w:sectPr>
+      <w:type w:val="nextPage"/>
       <w:pgSz w:w="12240" w:h="15840"/>
-      <w:pgMar w:top="1440" w:right="1440" w:bottom="1440" w:left="1440" w:header="720" w:footer="720" w:gutter="0"/>
-      <w:cols w:space="720"/>
-      <w:docGrid w:linePitch="360"/>
+      <w:pgMar w:left="1440" w:right="1440" w:header="0" w:top="1440" w:footer="0" w:bottom="1440" w:gutter="0"/>
+      <w:pgNumType w:fmt="decimal"/>
+      <w:formProt w:val="false"/>
+      <w:textDirection w:val="lrTb"/>
+      <w:docGrid w:type="default" w:linePitch="360" w:charSpace="4096"/>
     </w:sectPr>
   </w:body>
 </w:document>
 </file>
 
 <file path=word/styles.xml><?xml version="1.0" encoding="utf-8"?>
-<w:styles xmlns:mc="http://schemas.openxmlformats.org/markup-compatibility/2006" xmlns:r="http://schemas.openxmlformats.org/officeDocument/2006/relationships" xmlns:w="http://schemas.openxmlformats.org/wordprocessingml/2006/main" xmlns:w14="http://schemas.microsoft.com/office/word/2010/wordml" xmlns:w15="http://schemas.microsoft.com/office/word/2012/wordml" mc:Ignorable="w14 w15">
+<w:styles xmlns:w="http://schemas.openxmlformats.org/wordprocessingml/2006/main" xmlns:w14="http://schemas.microsoft.com/office/word/2010/wordml" xmlns:mc="http://schemas.openxmlformats.org/markup-compatibility/2006" mc:Ignorable="w14">
   <w:docDefaults>
     <w:rPrDefault>
       <w:rPr>
-        <w:rFonts w:asciiTheme="minorHAnsi" w:eastAsiaTheme="minorHAnsi" w:hAnsiTheme="minorHAnsi" w:cstheme="minorBidi"/>
+        <w:rFonts w:ascii="Calibri" w:hAnsi="Calibri" w:eastAsia="Calibri" w:cs="" w:asciiTheme="minorHAnsi" w:cstheme="minorBidi" w:eastAsiaTheme="minorHAnsi" w:hAnsiTheme="minorHAnsi"/>
         <w:sz w:val="22"/>
         <w:szCs w:val="22"/>
         <w:lang w:val="en-US" w:eastAsia="en-US" w:bidi="ar-SA"/>
@@ -1017,21 +1234,21 @@
     </w:rPrDefault>
     <w:pPrDefault>
       <w:pPr>
-        <w:spacing w:after="160" w:line="259" w:lineRule="auto"/>
+        <w:suppressAutoHyphens w:val="true"/>
       </w:pPr>
     </w:pPrDefault>
   </w:docDefaults>
   <w:latentStyles w:defLockedState="0" w:defUIPriority="99" w:defSemiHidden="0" w:defUnhideWhenUsed="0" w:defQFormat="0" w:count="371">
     <w:lsdException w:name="Normal" w:uiPriority="0" w:qFormat="1"/>
     <w:lsdException w:name="heading 1" w:uiPriority="9" w:qFormat="1"/>
-    <w:lsdException w:name="heading 2" w:semiHidden="1" w:uiPriority="9" w:unhideWhenUsed="1" w:qFormat="1"/>
-    <w:lsdException w:name="heading 3" w:semiHidden="1" w:uiPriority="9" w:unhideWhenUsed="1" w:qFormat="1"/>
-    <w:lsdException w:name="heading 4" w:semiHidden="1" w:uiPriority="9" w:unhideWhenUsed="1" w:qFormat="1"/>
-    <w:lsdException w:name="heading 5" w:semiHidden="1" w:uiPriority="9" w:unhideWhenUsed="1" w:qFormat="1"/>
-    <w:lsdException w:name="heading 6" w:semiHidden="1" w:uiPriority="9" w:unhideWhenUsed="1" w:qFormat="1"/>
-    <w:lsdException w:name="heading 7" w:semiHidden="1" w:uiPriority="9" w:unhideWhenUsed="1" w:qFormat="1"/>
-    <w:lsdException w:name="heading 8" w:semiHidden="1" w:uiPriority="9" w:unhideWhenUsed="1" w:qFormat="1"/>
-    <w:lsdException w:name="heading 9" w:semiHidden="1" w:uiPriority="9" w:unhideWhenUsed="1" w:qFormat="1"/>
+    <w:lsdException w:name="heading 2" w:uiPriority="9" w:semiHidden="1" w:unhideWhenUsed="1" w:qFormat="1"/>
+    <w:lsdException w:name="heading 3" w:uiPriority="9" w:semiHidden="1" w:unhideWhenUsed="1" w:qFormat="1"/>
+    <w:lsdException w:name="heading 4" w:uiPriority="9" w:semiHidden="1" w:unhideWhenUsed="1" w:qFormat="1"/>
+    <w:lsdException w:name="heading 5" w:uiPriority="9" w:semiHidden="1" w:unhideWhenUsed="1" w:qFormat="1"/>
+    <w:lsdException w:name="heading 6" w:uiPriority="9" w:semiHidden="1" w:unhideWhenUsed="1" w:qFormat="1"/>
+    <w:lsdException w:name="heading 7" w:uiPriority="9" w:semiHidden="1" w:unhideWhenUsed="1" w:qFormat="1"/>
+    <w:lsdException w:name="heading 8" w:uiPriority="9" w:semiHidden="1" w:unhideWhenUsed="1" w:qFormat="1"/>
+    <w:lsdException w:name="heading 9" w:uiPriority="9" w:semiHidden="1" w:unhideWhenUsed="1" w:qFormat="1"/>
     <w:lsdException w:name="index 1" w:semiHidden="1" w:unhideWhenUsed="1"/>
     <w:lsdException w:name="index 2" w:semiHidden="1" w:unhideWhenUsed="1"/>
     <w:lsdException w:name="index 3" w:semiHidden="1" w:unhideWhenUsed="1"/>
@@ -1041,22 +1258,22 @@
     <w:lsdException w:name="index 7" w:semiHidden="1" w:unhideWhenUsed="1"/>
     <w:lsdException w:name="index 8" w:semiHidden="1" w:unhideWhenUsed="1"/>
     <w:lsdException w:name="index 9" w:semiHidden="1" w:unhideWhenUsed="1"/>
-    <w:lsdException w:name="toc 1" w:semiHidden="1" w:uiPriority="39" w:unhideWhenUsed="1"/>
-    <w:lsdException w:name="toc 2" w:semiHidden="1" w:uiPriority="39" w:unhideWhenUsed="1"/>
-    <w:lsdException w:name="toc 3" w:semiHidden="1" w:uiPriority="39" w:unhideWhenUsed="1"/>
-    <w:lsdException w:name="toc 4" w:semiHidden="1" w:uiPriority="39" w:unhideWhenUsed="1"/>
-    <w:lsdException w:name="toc 5" w:semiHidden="1" w:uiPriority="39" w:unhideWhenUsed="1"/>
-    <w:lsdException w:name="toc 6" w:semiHidden="1" w:uiPriority="39" w:unhideWhenUsed="1"/>
-    <w:lsdException w:name="toc 7" w:semiHidden="1" w:uiPriority="39" w:unhideWhenUsed="1"/>
-    <w:lsdException w:name="toc 8" w:semiHidden="1" w:uiPriority="39" w:unhideWhenUsed="1"/>
-    <w:lsdException w:name="toc 9" w:semiHidden="1" w:uiPriority="39" w:unhideWhenUsed="1"/>
+    <w:lsdException w:name="toc 1" w:uiPriority="39" w:semiHidden="1" w:unhideWhenUsed="1"/>
+    <w:lsdException w:name="toc 2" w:uiPriority="39" w:semiHidden="1" w:unhideWhenUsed="1"/>
+    <w:lsdException w:name="toc 3" w:uiPriority="39" w:semiHidden="1" w:unhideWhenUsed="1"/>
+    <w:lsdException w:name="toc 4" w:uiPriority="39" w:semiHidden="1" w:unhideWhenUsed="1"/>
+    <w:lsdException w:name="toc 5" w:uiPriority="39" w:semiHidden="1" w:unhideWhenUsed="1"/>
+    <w:lsdException w:name="toc 6" w:uiPriority="39" w:semiHidden="1" w:unhideWhenUsed="1"/>
+    <w:lsdException w:name="toc 7" w:uiPriority="39" w:semiHidden="1" w:unhideWhenUsed="1"/>
+    <w:lsdException w:name="toc 8" w:uiPriority="39" w:semiHidden="1" w:unhideWhenUsed="1"/>
+    <w:lsdException w:name="toc 9" w:uiPriority="39" w:semiHidden="1" w:unhideWhenUsed="1"/>
     <w:lsdException w:name="Normal Indent" w:semiHidden="1" w:unhideWhenUsed="1"/>
     <w:lsdException w:name="footnote text" w:semiHidden="1" w:unhideWhenUsed="1"/>
     <w:lsdException w:name="annotation text" w:semiHidden="1" w:unhideWhenUsed="1"/>
     <w:lsdException w:name="header" w:semiHidden="1" w:unhideWhenUsed="1"/>
     <w:lsdException w:name="footer" w:semiHidden="1" w:unhideWhenUsed="1"/>
     <w:lsdException w:name="index heading" w:semiHidden="1" w:unhideWhenUsed="1"/>
-    <w:lsdException w:name="caption" w:semiHidden="1" w:uiPriority="35" w:unhideWhenUsed="1" w:qFormat="1"/>
+    <w:lsdException w:name="caption" w:uiPriority="35" w:semiHidden="1" w:unhideWhenUsed="1" w:qFormat="1"/>
     <w:lsdException w:name="table of figures" w:semiHidden="1" w:unhideWhenUsed="1"/>
     <w:lsdException w:name="envelope address" w:semiHidden="1" w:unhideWhenUsed="1"/>
     <w:lsdException w:name="envelope return" w:semiHidden="1" w:unhideWhenUsed="1"/>
@@ -1087,7 +1304,7 @@
     <w:lsdException w:name="Title" w:uiPriority="10" w:qFormat="1"/>
     <w:lsdException w:name="Closing" w:semiHidden="1" w:unhideWhenUsed="1"/>
     <w:lsdException w:name="Signature" w:semiHidden="1" w:unhideWhenUsed="1"/>
-    <w:lsdException w:name="Default Paragraph Font" w:semiHidden="1" w:uiPriority="1" w:unhideWhenUsed="1"/>
+    <w:lsdException w:name="Default Paragraph Font" w:uiPriority="1" w:semiHidden="1" w:unhideWhenUsed="1"/>
     <w:lsdException w:name="Body Text" w:semiHidden="1" w:unhideWhenUsed="1"/>
     <w:lsdException w:name="Body Text Indent" w:semiHidden="1" w:unhideWhenUsed="1"/>
     <w:lsdException w:name="List Continue" w:semiHidden="1" w:unhideWhenUsed="1"/>
@@ -1287,8 +1504,8 @@
     <w:lsdException w:name="Subtle Reference" w:uiPriority="31" w:qFormat="1"/>
     <w:lsdException w:name="Intense Reference" w:uiPriority="32" w:qFormat="1"/>
     <w:lsdException w:name="Book Title" w:uiPriority="33" w:qFormat="1"/>
-    <w:lsdException w:name="Bibliography" w:semiHidden="1" w:uiPriority="37" w:unhideWhenUsed="1"/>
-    <w:lsdException w:name="TOC Heading" w:semiHidden="1" w:uiPriority="39" w:unhideWhenUsed="1" w:qFormat="1"/>
+    <w:lsdException w:name="Bibliography" w:uiPriority="37" w:semiHidden="1" w:unhideWhenUsed="1"/>
+    <w:lsdException w:name="TOC Heading" w:uiPriority="39" w:semiHidden="1" w:unhideWhenUsed="1" w:qFormat="1"/>
     <w:lsdException w:name="Plain Table 1" w:uiPriority="41"/>
     <w:lsdException w:name="Plain Table 2" w:uiPriority="42"/>
     <w:lsdException w:name="Plain Table 3" w:uiPriority="43"/>
@@ -1394,32 +1611,46 @@
     <w:lsdException w:name="List Table 6 Colorful Accent 6" w:uiPriority="51"/>
     <w:lsdException w:name="List Table 7 Colorful Accent 6" w:uiPriority="52"/>
   </w:latentStyles>
-  <w:style w:type="paragraph" w:default="1" w:styleId="Normal">
+  <w:style w:type="paragraph" w:styleId="Normal" w:default="1">
     <w:name w:val="Normal"/>
     <w:qFormat/>
+    <w:pPr>
+      <w:widowControl/>
+      <w:bidi w:val="0"/>
+      <w:spacing w:lineRule="auto" w:line="259" w:before="0" w:after="160"/>
+      <w:jc w:val="left"/>
+    </w:pPr>
+    <w:rPr>
+      <w:rFonts w:ascii="Calibri" w:hAnsi="Calibri" w:eastAsia="Calibri" w:cs="" w:asciiTheme="minorHAnsi" w:cstheme="minorBidi" w:eastAsiaTheme="minorHAnsi" w:hAnsiTheme="minorHAnsi"/>
+      <w:color w:val="auto"/>
+      <w:kern w:val="0"/>
+      <w:sz w:val="22"/>
+      <w:szCs w:val="22"/>
+      <w:lang w:val="en-US" w:eastAsia="en-US" w:bidi="ar-SA"/>
+    </w:rPr>
   </w:style>
   <w:style w:type="paragraph" w:styleId="Heading1">
-    <w:name w:val="heading 1"/>
+    <w:name w:val="Heading 1"/>
     <w:basedOn w:val="Normal"/>
     <w:next w:val="Normal"/>
     <w:link w:val="Heading1Char"/>
     <w:uiPriority w:val="9"/>
     <w:qFormat/>
     <w:pPr>
-      <w:keepNext/>
+      <w:keepNext w:val="true"/>
       <w:keepLines/>
       <w:spacing w:before="240" w:after="0"/>
       <w:outlineLvl w:val="0"/>
     </w:pPr>
     <w:rPr>
-      <w:rFonts w:asciiTheme="majorHAnsi" w:eastAsiaTheme="majorEastAsia" w:hAnsiTheme="majorHAnsi" w:cstheme="majorBidi"/>
-      <w:color w:val="2F5496" w:themeColor="accent1" w:themeShade="BF"/>
+      <w:rFonts w:ascii="Calibri Light" w:hAnsi="Calibri Light" w:eastAsia="" w:cs="" w:asciiTheme="majorHAnsi" w:cstheme="majorBidi" w:eastAsiaTheme="majorEastAsia" w:hAnsiTheme="majorHAnsi"/>
+      <w:color w:val="2F5496" w:themeColor="accent1" w:themeShade="bf"/>
       <w:sz w:val="32"/>
       <w:szCs w:val="32"/>
     </w:rPr>
   </w:style>
   <w:style w:type="paragraph" w:styleId="Heading2">
-    <w:name w:val="heading 2"/>
+    <w:name w:val="Heading 2"/>
     <w:basedOn w:val="Normal"/>
     <w:next w:val="Normal"/>
     <w:link w:val="Heading2Char"/>
@@ -1427,45 +1658,195 @@
     <w:unhideWhenUsed/>
     <w:qFormat/>
     <w:pPr>
-      <w:keepNext/>
+      <w:keepNext w:val="true"/>
       <w:keepLines/>
       <w:spacing w:before="40" w:after="0"/>
       <w:outlineLvl w:val="1"/>
     </w:pPr>
     <w:rPr>
-      <w:rFonts w:asciiTheme="majorHAnsi" w:eastAsiaTheme="majorEastAsia" w:hAnsiTheme="majorHAnsi" w:cstheme="majorBidi"/>
-      <w:color w:val="2F5496" w:themeColor="accent1" w:themeShade="BF"/>
+      <w:rFonts w:ascii="Calibri Light" w:hAnsi="Calibri Light" w:eastAsia="" w:cs="" w:asciiTheme="majorHAnsi" w:cstheme="majorBidi" w:eastAsiaTheme="majorEastAsia" w:hAnsiTheme="majorHAnsi"/>
+      <w:color w:val="2F5496" w:themeColor="accent1" w:themeShade="bf"/>
       <w:sz w:val="26"/>
       <w:szCs w:val="26"/>
     </w:rPr>
   </w:style>
   <w:style w:type="paragraph" w:styleId="Heading3">
-    <w:name w:val="heading 3"/>
+    <w:name w:val="Heading 3"/>
     <w:basedOn w:val="Normal"/>
     <w:next w:val="Normal"/>
     <w:link w:val="Heading3Char"/>
     <w:uiPriority w:val="9"/>
     <w:unhideWhenUsed/>
     <w:qFormat/>
-    <w:rsid w:val="004674F0"/>
+    <w:rsid w:val="004674f0"/>
     <w:pPr>
-      <w:keepNext/>
+      <w:keepNext w:val="true"/>
       <w:keepLines/>
       <w:spacing w:before="40" w:after="0"/>
       <w:outlineLvl w:val="2"/>
     </w:pPr>
     <w:rPr>
-      <w:rFonts w:asciiTheme="majorHAnsi" w:eastAsiaTheme="majorEastAsia" w:hAnsiTheme="majorHAnsi" w:cstheme="majorBidi"/>
-      <w:color w:val="1F3763" w:themeColor="accent1" w:themeShade="7F"/>
+      <w:rFonts w:ascii="Calibri Light" w:hAnsi="Calibri Light" w:eastAsia="" w:cs="" w:asciiTheme="majorHAnsi" w:cstheme="majorBidi" w:eastAsiaTheme="majorEastAsia" w:hAnsiTheme="majorHAnsi"/>
+      <w:color w:val="1F3763" w:themeColor="accent1" w:themeShade="7f"/>
       <w:sz w:val="24"/>
       <w:szCs w:val="24"/>
     </w:rPr>
   </w:style>
-  <w:style w:type="character" w:default="1" w:styleId="DefaultParagraphFont">
+  <w:style w:type="character" w:styleId="DefaultParagraphFont" w:default="1">
     <w:name w:val="Default Paragraph Font"/>
     <w:uiPriority w:val="1"/>
     <w:semiHidden/>
     <w:unhideWhenUsed/>
+    <w:qFormat/>
+    <w:rPr/>
+  </w:style>
+  <w:style w:type="character" w:styleId="Heading1Char" w:customStyle="1">
+    <w:name w:val="Heading 1 Char"/>
+    <w:basedOn w:val="DefaultParagraphFont"/>
+    <w:link w:val="Heading1"/>
+    <w:uiPriority w:val="9"/>
+    <w:qFormat/>
+    <w:rPr>
+      <w:rFonts w:ascii="Calibri Light" w:hAnsi="Calibri Light" w:eastAsia="" w:cs="" w:asciiTheme="majorHAnsi" w:cstheme="majorBidi" w:eastAsiaTheme="majorEastAsia" w:hAnsiTheme="majorHAnsi"/>
+      <w:color w:val="2F5496" w:themeColor="accent1" w:themeShade="bf"/>
+      <w:sz w:val="32"/>
+      <w:szCs w:val="32"/>
+    </w:rPr>
+  </w:style>
+  <w:style w:type="character" w:styleId="SubtleEmphasis">
+    <w:name w:val="Subtle Emphasis"/>
+    <w:basedOn w:val="DefaultParagraphFont"/>
+    <w:uiPriority w:val="19"/>
+    <w:qFormat/>
+    <w:rPr>
+      <w:i/>
+      <w:iCs/>
+      <w:color w:val="404040" w:themeColor="text1" w:themeTint="bf"/>
+    </w:rPr>
+  </w:style>
+  <w:style w:type="character" w:styleId="Heading2Char" w:customStyle="1">
+    <w:name w:val="Heading 2 Char"/>
+    <w:basedOn w:val="DefaultParagraphFont"/>
+    <w:link w:val="Heading2"/>
+    <w:uiPriority w:val="9"/>
+    <w:qFormat/>
+    <w:rPr>
+      <w:rFonts w:ascii="Calibri Light" w:hAnsi="Calibri Light" w:eastAsia="" w:cs="" w:asciiTheme="majorHAnsi" w:cstheme="majorBidi" w:eastAsiaTheme="majorEastAsia" w:hAnsiTheme="majorHAnsi"/>
+      <w:color w:val="2F5496" w:themeColor="accent1" w:themeShade="bf"/>
+      <w:sz w:val="26"/>
+      <w:szCs w:val="26"/>
+    </w:rPr>
+  </w:style>
+  <w:style w:type="character" w:styleId="HTMLCode">
+    <w:name w:val="HTML Code"/>
+    <w:basedOn w:val="DefaultParagraphFont"/>
+    <w:uiPriority w:val="99"/>
+    <w:semiHidden/>
+    <w:unhideWhenUsed/>
+    <w:qFormat/>
+    <w:rsid w:val="00ee4dfc"/>
+    <w:rPr>
+      <w:rFonts w:ascii="Courier New" w:hAnsi="Courier New" w:eastAsia="Times New Roman" w:cs="Courier New"/>
+      <w:sz w:val="20"/>
+      <w:szCs w:val="20"/>
+    </w:rPr>
+  </w:style>
+  <w:style w:type="character" w:styleId="Heading3Char" w:customStyle="1">
+    <w:name w:val="Heading 3 Char"/>
+    <w:basedOn w:val="DefaultParagraphFont"/>
+    <w:link w:val="Heading3"/>
+    <w:uiPriority w:val="9"/>
+    <w:qFormat/>
+    <w:rsid w:val="004674f0"/>
+    <w:rPr>
+      <w:rFonts w:ascii="Calibri Light" w:hAnsi="Calibri Light" w:eastAsia="" w:cs="" w:asciiTheme="majorHAnsi" w:cstheme="majorBidi" w:eastAsiaTheme="majorEastAsia" w:hAnsiTheme="majorHAnsi"/>
+      <w:color w:val="1F3763" w:themeColor="accent1" w:themeShade="7f"/>
+      <w:sz w:val="24"/>
+      <w:szCs w:val="24"/>
+    </w:rPr>
+  </w:style>
+  <w:style w:type="paragraph" w:styleId="Heading">
+    <w:name w:val="Heading"/>
+    <w:basedOn w:val="Normal"/>
+    <w:next w:val="TextBody"/>
+    <w:qFormat/>
+    <w:pPr>
+      <w:keepNext w:val="true"/>
+      <w:spacing w:before="240" w:after="120"/>
+    </w:pPr>
+    <w:rPr>
+      <w:rFonts w:ascii="Liberation Sans" w:hAnsi="Liberation Sans" w:eastAsia="Noto Sans CJK SC" w:cs="Lohit Devanagari"/>
+      <w:sz w:val="28"/>
+      <w:szCs w:val="28"/>
+    </w:rPr>
+  </w:style>
+  <w:style w:type="paragraph" w:styleId="TextBody">
+    <w:name w:val="Body Text"/>
+    <w:basedOn w:val="Normal"/>
+    <w:pPr>
+      <w:spacing w:lineRule="auto" w:line="276" w:before="0" w:after="140"/>
+    </w:pPr>
+    <w:rPr/>
+  </w:style>
+  <w:style w:type="paragraph" w:styleId="List">
+    <w:name w:val="List"/>
+    <w:basedOn w:val="TextBody"/>
+    <w:pPr/>
+    <w:rPr>
+      <w:rFonts w:cs="Lohit Devanagari"/>
+    </w:rPr>
+  </w:style>
+  <w:style w:type="paragraph" w:styleId="Caption">
+    <w:name w:val="Caption"/>
+    <w:basedOn w:val="Normal"/>
+    <w:qFormat/>
+    <w:pPr>
+      <w:suppressLineNumbers/>
+      <w:spacing w:before="120" w:after="120"/>
+    </w:pPr>
+    <w:rPr>
+      <w:rFonts w:cs="Lohit Devanagari"/>
+      <w:i/>
+      <w:iCs/>
+      <w:sz w:val="24"/>
+      <w:szCs w:val="24"/>
+    </w:rPr>
+  </w:style>
+  <w:style w:type="paragraph" w:styleId="Index">
+    <w:name w:val="Index"/>
+    <w:basedOn w:val="Normal"/>
+    <w:qFormat/>
+    <w:pPr>
+      <w:suppressLineNumbers/>
+    </w:pPr>
+    <w:rPr>
+      <w:rFonts w:cs="Lohit Devanagari"/>
+    </w:rPr>
+  </w:style>
+  <w:style w:type="paragraph" w:styleId="NormalWeb">
+    <w:name w:val="Normal (Web)"/>
+    <w:basedOn w:val="Normal"/>
+    <w:uiPriority w:val="99"/>
+    <w:semiHidden/>
+    <w:unhideWhenUsed/>
+    <w:qFormat/>
+    <w:rsid w:val="00ee4dfc"/>
+    <w:pPr>
+      <w:spacing w:lineRule="auto" w:line="240" w:beforeAutospacing="1" w:afterAutospacing="1"/>
+    </w:pPr>
+    <w:rPr>
+      <w:rFonts w:ascii="Times New Roman" w:hAnsi="Times New Roman" w:eastAsia="Times New Roman" w:cs="Times New Roman"/>
+      <w:sz w:val="24"/>
+      <w:szCs w:val="24"/>
+      <w:lang w:val="en-GB" w:eastAsia="en-GB"/>
+    </w:rPr>
+  </w:style>
+  <w:style w:type="numbering" w:styleId="NoList" w:default="1">
+    <w:name w:val="No List"/>
+    <w:uiPriority w:val="99"/>
+    <w:semiHidden/>
+    <w:unhideWhenUsed/>
+    <w:qFormat/>
   </w:style>
   <w:style w:type="table" w:default="1" w:styleId="TableNormal">
     <w:name w:val="Normal Table"/>
@@ -1481,90 +1862,6 @@
         <w:right w:w="108" w:type="dxa"/>
       </w:tblCellMar>
     </w:tblPr>
-  </w:style>
-  <w:style w:type="numbering" w:default="1" w:styleId="NoList">
-    <w:name w:val="No List"/>
-    <w:uiPriority w:val="99"/>
-    <w:semiHidden/>
-    <w:unhideWhenUsed/>
-  </w:style>
-  <w:style w:type="character" w:customStyle="1" w:styleId="Heading1Char">
-    <w:name w:val="Heading 1 Char"/>
-    <w:basedOn w:val="DefaultParagraphFont"/>
-    <w:link w:val="Heading1"/>
-    <w:uiPriority w:val="9"/>
-    <w:rPr>
-      <w:rFonts w:asciiTheme="majorHAnsi" w:eastAsiaTheme="majorEastAsia" w:hAnsiTheme="majorHAnsi" w:cstheme="majorBidi"/>
-      <w:color w:val="2F5496" w:themeColor="accent1" w:themeShade="BF"/>
-      <w:sz w:val="32"/>
-      <w:szCs w:val="32"/>
-    </w:rPr>
-  </w:style>
-  <w:style w:type="character" w:styleId="SubtleEmphasis">
-    <w:name w:val="Subtle Emphasis"/>
-    <w:basedOn w:val="DefaultParagraphFont"/>
-    <w:uiPriority w:val="19"/>
-    <w:qFormat/>
-    <w:rPr>
-      <w:i/>
-      <w:iCs/>
-      <w:color w:val="404040" w:themeColor="text1" w:themeTint="BF"/>
-    </w:rPr>
-  </w:style>
-  <w:style w:type="character" w:customStyle="1" w:styleId="Heading2Char">
-    <w:name w:val="Heading 2 Char"/>
-    <w:basedOn w:val="DefaultParagraphFont"/>
-    <w:link w:val="Heading2"/>
-    <w:uiPriority w:val="9"/>
-    <w:rPr>
-      <w:rFonts w:asciiTheme="majorHAnsi" w:eastAsiaTheme="majorEastAsia" w:hAnsiTheme="majorHAnsi" w:cstheme="majorBidi"/>
-      <w:color w:val="2F5496" w:themeColor="accent1" w:themeShade="BF"/>
-      <w:sz w:val="26"/>
-      <w:szCs w:val="26"/>
-    </w:rPr>
-  </w:style>
-  <w:style w:type="paragraph" w:styleId="NormalWeb">
-    <w:name w:val="Normal (Web)"/>
-    <w:basedOn w:val="Normal"/>
-    <w:uiPriority w:val="99"/>
-    <w:semiHidden/>
-    <w:unhideWhenUsed/>
-    <w:rsid w:val="00EE4DFC"/>
-    <w:pPr>
-      <w:spacing w:before="100" w:beforeAutospacing="1" w:after="100" w:afterAutospacing="1" w:line="240" w:lineRule="auto"/>
-    </w:pPr>
-    <w:rPr>
-      <w:rFonts w:ascii="Times New Roman" w:eastAsia="Times New Roman" w:hAnsi="Times New Roman" w:cs="Times New Roman"/>
-      <w:sz w:val="24"/>
-      <w:szCs w:val="24"/>
-      <w:lang w:val="en-GB" w:eastAsia="en-GB"/>
-    </w:rPr>
-  </w:style>
-  <w:style w:type="character" w:styleId="HTMLCode">
-    <w:name w:val="HTML Code"/>
-    <w:basedOn w:val="DefaultParagraphFont"/>
-    <w:uiPriority w:val="99"/>
-    <w:semiHidden/>
-    <w:unhideWhenUsed/>
-    <w:rsid w:val="00EE4DFC"/>
-    <w:rPr>
-      <w:rFonts w:ascii="Courier New" w:eastAsia="Times New Roman" w:hAnsi="Courier New" w:cs="Courier New"/>
-      <w:sz w:val="20"/>
-      <w:szCs w:val="20"/>
-    </w:rPr>
-  </w:style>
-  <w:style w:type="character" w:customStyle="1" w:styleId="Heading3Char">
-    <w:name w:val="Heading 3 Char"/>
-    <w:basedOn w:val="DefaultParagraphFont"/>
-    <w:link w:val="Heading3"/>
-    <w:uiPriority w:val="9"/>
-    <w:rsid w:val="004674F0"/>
-    <w:rPr>
-      <w:rFonts w:asciiTheme="majorHAnsi" w:eastAsiaTheme="majorEastAsia" w:hAnsiTheme="majorHAnsi" w:cstheme="majorBidi"/>
-      <w:color w:val="1F3763" w:themeColor="accent1" w:themeShade="7F"/>
-      <w:sz w:val="24"/>
-      <w:szCs w:val="24"/>
-    </w:rPr>
   </w:style>
 </w:styles>
 </file>

</xml_diff>